<commit_message>
updated java thread lab1
</commit_message>
<xml_diff>
--- a/Lab_4k_1sem/java_thread/lab1/zvit.docx
+++ b/Lab_4k_1sem/java_thread/lab1/zvit.docx
@@ -8,9 +8,9 @@
       </w:pPr>
       <w:r>
         <w:drawing>
-          <wp:inline distT="0" distB="0" distL="0" distR="0" wp14:anchorId="7A0F1B55" wp14:editId="71D0BB56">
-            <wp:extent cx="6120765" cy="2720975"/>
-            <wp:effectExtent l="0" t="0" r="0" b="3175"/>
+          <wp:inline distT="0" distB="0" distL="0" distR="0" wp14:anchorId="6253F292" wp14:editId="457B490C">
+            <wp:extent cx="6120765" cy="2456815"/>
+            <wp:effectExtent l="0" t="0" r="0" b="635"/>
             <wp:docPr id="1" name="Рисунок 1"/>
             <wp:cNvGraphicFramePr>
               <a:graphicFrameLocks xmlns:a="http://schemas.openxmlformats.org/drawingml/2006/main" noChangeAspect="1"/>
@@ -31,7 +31,7 @@
                   <pic:spPr>
                     <a:xfrm>
                       <a:off x="0" y="0"/>
-                      <a:ext cx="6120765" cy="2720975"/>
+                      <a:ext cx="6120765" cy="2456815"/>
                     </a:xfrm>
                     <a:prstGeom prst="rect">
                       <a:avLst/>
@@ -53,6 +53,7 @@
       <w:pPr>
         <w:shd w:val="clear" w:color="auto" w:fill="1E1E1E"/>
         <w:suppressAutoHyphens w:val="0"/>
+        <w:spacing w:line="285" w:lineRule="atLeast"/>
         <w:jc w:val="left"/>
         <w:rPr>
           <w:rFonts w:ascii="Consolas" w:hAnsi="Consolas"/>
@@ -133,6 +134,7 @@
       <w:pPr>
         <w:shd w:val="clear" w:color="auto" w:fill="1E1E1E"/>
         <w:suppressAutoHyphens w:val="0"/>
+        <w:spacing w:line="285" w:lineRule="atLeast"/>
         <w:jc w:val="left"/>
         <w:rPr>
           <w:rFonts w:ascii="Consolas" w:hAnsi="Consolas"/>
@@ -223,20 +225,22 @@
       <w:pPr>
         <w:shd w:val="clear" w:color="auto" w:fill="1E1E1E"/>
         <w:suppressAutoHyphens w:val="0"/>
-        <w:jc w:val="left"/>
-        <w:rPr>
-          <w:rFonts w:ascii="Consolas" w:hAnsi="Consolas"/>
-          <w:color w:val="D4D4D4"/>
-          <w:sz w:val="21"/>
-          <w:szCs w:val="21"/>
-          <w:lang w:val="uk-UA" w:eastAsia="uk-UA"/>
-        </w:rPr>
-      </w:pPr>
-    </w:p>
-    <w:p>
-      <w:pPr>
-        <w:shd w:val="clear" w:color="auto" w:fill="1E1E1E"/>
-        <w:suppressAutoHyphens w:val="0"/>
+        <w:spacing w:line="285" w:lineRule="atLeast"/>
+        <w:jc w:val="left"/>
+        <w:rPr>
+          <w:rFonts w:ascii="Consolas" w:hAnsi="Consolas"/>
+          <w:color w:val="D4D4D4"/>
+          <w:sz w:val="21"/>
+          <w:szCs w:val="21"/>
+          <w:lang w:val="uk-UA" w:eastAsia="uk-UA"/>
+        </w:rPr>
+      </w:pPr>
+    </w:p>
+    <w:p>
+      <w:pPr>
+        <w:shd w:val="clear" w:color="auto" w:fill="1E1E1E"/>
+        <w:suppressAutoHyphens w:val="0"/>
+        <w:spacing w:line="285" w:lineRule="atLeast"/>
         <w:jc w:val="left"/>
         <w:rPr>
           <w:rFonts w:ascii="Consolas" w:hAnsi="Consolas"/>
@@ -393,6 +397,7 @@
       <w:pPr>
         <w:shd w:val="clear" w:color="auto" w:fill="1E1E1E"/>
         <w:suppressAutoHyphens w:val="0"/>
+        <w:spacing w:line="285" w:lineRule="atLeast"/>
         <w:jc w:val="left"/>
         <w:rPr>
           <w:rFonts w:ascii="Consolas" w:hAnsi="Consolas"/>
@@ -483,6 +488,7 @@
       <w:pPr>
         <w:shd w:val="clear" w:color="auto" w:fill="1E1E1E"/>
         <w:suppressAutoHyphens w:val="0"/>
+        <w:spacing w:line="285" w:lineRule="atLeast"/>
         <w:jc w:val="left"/>
         <w:rPr>
           <w:rFonts w:ascii="Consolas" w:hAnsi="Consolas"/>
@@ -572,7 +578,29 @@
           <w:szCs w:val="21"/>
           <w:lang w:val="uk-UA" w:eastAsia="uk-UA"/>
         </w:rPr>
-        <w:t>"Початок суперечки..."</w:t>
+        <w:t xml:space="preserve">"Початок суперечки з використанням класу </w:t>
+      </w:r>
+      <w:proofErr w:type="spellStart"/>
+      <w:r>
+        <w:rPr>
+          <w:rFonts w:ascii="Consolas" w:hAnsi="Consolas"/>
+          <w:color w:val="CE9178"/>
+          <w:sz w:val="21"/>
+          <w:szCs w:val="21"/>
+          <w:lang w:val="uk-UA" w:eastAsia="uk-UA"/>
+        </w:rPr>
+        <w:t>Thread</w:t>
+      </w:r>
+      <w:proofErr w:type="spellEnd"/>
+      <w:r>
+        <w:rPr>
+          <w:rFonts w:ascii="Consolas" w:hAnsi="Consolas"/>
+          <w:color w:val="CE9178"/>
+          <w:sz w:val="21"/>
+          <w:szCs w:val="21"/>
+          <w:lang w:val="uk-UA" w:eastAsia="uk-UA"/>
+        </w:rPr>
+        <w:t>"</w:t>
       </w:r>
       <w:r>
         <w:rPr>
@@ -589,6 +617,7 @@
       <w:pPr>
         <w:shd w:val="clear" w:color="auto" w:fill="1E1E1E"/>
         <w:suppressAutoHyphens w:val="0"/>
+        <w:spacing w:line="285" w:lineRule="atLeast"/>
         <w:jc w:val="left"/>
         <w:rPr>
           <w:rFonts w:ascii="Consolas" w:hAnsi="Consolas"/>
@@ -655,6 +684,7 @@
       <w:pPr>
         <w:shd w:val="clear" w:color="auto" w:fill="1E1E1E"/>
         <w:suppressAutoHyphens w:val="0"/>
+        <w:spacing w:line="285" w:lineRule="atLeast"/>
         <w:jc w:val="left"/>
         <w:rPr>
           <w:rFonts w:ascii="Consolas" w:hAnsi="Consolas"/>
@@ -823,6 +853,7 @@
       <w:pPr>
         <w:shd w:val="clear" w:color="auto" w:fill="1E1E1E"/>
         <w:suppressAutoHyphens w:val="0"/>
+        <w:spacing w:line="285" w:lineRule="atLeast"/>
         <w:jc w:val="left"/>
         <w:rPr>
           <w:rFonts w:ascii="Consolas" w:hAnsi="Consolas"/>
@@ -869,6 +900,7 @@
       <w:pPr>
         <w:shd w:val="clear" w:color="auto" w:fill="1E1E1E"/>
         <w:suppressAutoHyphens w:val="0"/>
+        <w:spacing w:line="285" w:lineRule="atLeast"/>
         <w:jc w:val="left"/>
         <w:rPr>
           <w:rFonts w:ascii="Consolas" w:hAnsi="Consolas"/>
@@ -955,6 +987,7 @@
       <w:pPr>
         <w:shd w:val="clear" w:color="auto" w:fill="1E1E1E"/>
         <w:suppressAutoHyphens w:val="0"/>
+        <w:spacing w:line="285" w:lineRule="atLeast"/>
         <w:jc w:val="left"/>
         <w:rPr>
           <w:rFonts w:ascii="Consolas" w:hAnsi="Consolas"/>
@@ -1043,6 +1076,7 @@
       <w:pPr>
         <w:shd w:val="clear" w:color="auto" w:fill="1E1E1E"/>
         <w:suppressAutoHyphens w:val="0"/>
+        <w:spacing w:line="285" w:lineRule="atLeast"/>
         <w:jc w:val="left"/>
         <w:rPr>
           <w:rFonts w:ascii="Consolas" w:hAnsi="Consolas"/>
@@ -1067,6 +1101,7 @@
       <w:pPr>
         <w:shd w:val="clear" w:color="auto" w:fill="1E1E1E"/>
         <w:suppressAutoHyphens w:val="0"/>
+        <w:spacing w:line="285" w:lineRule="atLeast"/>
         <w:jc w:val="left"/>
         <w:rPr>
           <w:rFonts w:ascii="Consolas" w:hAnsi="Consolas"/>
@@ -1173,6 +1208,7 @@
       <w:pPr>
         <w:shd w:val="clear" w:color="auto" w:fill="1E1E1E"/>
         <w:suppressAutoHyphens w:val="0"/>
+        <w:spacing w:line="285" w:lineRule="atLeast"/>
         <w:jc w:val="left"/>
         <w:rPr>
           <w:rFonts w:ascii="Consolas" w:hAnsi="Consolas"/>
@@ -1197,6 +1233,7 @@
       <w:pPr>
         <w:shd w:val="clear" w:color="auto" w:fill="1E1E1E"/>
         <w:suppressAutoHyphens w:val="0"/>
+        <w:spacing w:line="285" w:lineRule="atLeast"/>
         <w:jc w:val="left"/>
         <w:rPr>
           <w:rFonts w:ascii="Consolas" w:hAnsi="Consolas"/>
@@ -1285,6 +1322,7 @@
       <w:pPr>
         <w:shd w:val="clear" w:color="auto" w:fill="1E1E1E"/>
         <w:suppressAutoHyphens w:val="0"/>
+        <w:spacing w:line="285" w:lineRule="atLeast"/>
         <w:jc w:val="left"/>
         <w:rPr>
           <w:rFonts w:ascii="Consolas" w:hAnsi="Consolas"/>
@@ -1331,6 +1369,7 @@
       <w:pPr>
         <w:shd w:val="clear" w:color="auto" w:fill="1E1E1E"/>
         <w:suppressAutoHyphens w:val="0"/>
+        <w:spacing w:line="285" w:lineRule="atLeast"/>
         <w:jc w:val="left"/>
         <w:rPr>
           <w:rFonts w:ascii="Consolas" w:hAnsi="Consolas"/>
@@ -1397,6 +1436,7 @@
       <w:pPr>
         <w:shd w:val="clear" w:color="auto" w:fill="1E1E1E"/>
         <w:suppressAutoHyphens w:val="0"/>
+        <w:spacing w:line="285" w:lineRule="atLeast"/>
         <w:jc w:val="left"/>
         <w:rPr>
           <w:rFonts w:ascii="Consolas" w:hAnsi="Consolas"/>
@@ -1485,6 +1525,7 @@
       <w:pPr>
         <w:shd w:val="clear" w:color="auto" w:fill="1E1E1E"/>
         <w:suppressAutoHyphens w:val="0"/>
+        <w:spacing w:line="285" w:lineRule="atLeast"/>
         <w:jc w:val="left"/>
         <w:rPr>
           <w:rFonts w:ascii="Consolas" w:hAnsi="Consolas"/>
@@ -1509,6 +1550,7 @@
       <w:pPr>
         <w:shd w:val="clear" w:color="auto" w:fill="1E1E1E"/>
         <w:suppressAutoHyphens w:val="0"/>
+        <w:spacing w:line="285" w:lineRule="atLeast"/>
         <w:jc w:val="left"/>
         <w:rPr>
           <w:rFonts w:ascii="Consolas" w:hAnsi="Consolas"/>
@@ -1615,6 +1657,7 @@
       <w:pPr>
         <w:shd w:val="clear" w:color="auto" w:fill="1E1E1E"/>
         <w:suppressAutoHyphens w:val="0"/>
+        <w:spacing w:line="285" w:lineRule="atLeast"/>
         <w:jc w:val="left"/>
         <w:rPr>
           <w:rFonts w:ascii="Consolas" w:hAnsi="Consolas"/>
@@ -1661,6 +1704,7 @@
       <w:pPr>
         <w:shd w:val="clear" w:color="auto" w:fill="1E1E1E"/>
         <w:suppressAutoHyphens w:val="0"/>
+        <w:spacing w:line="285" w:lineRule="atLeast"/>
         <w:jc w:val="left"/>
         <w:rPr>
           <w:rFonts w:ascii="Consolas" w:hAnsi="Consolas"/>
@@ -1767,6 +1811,7 @@
       <w:pPr>
         <w:shd w:val="clear" w:color="auto" w:fill="1E1E1E"/>
         <w:suppressAutoHyphens w:val="0"/>
+        <w:spacing w:line="285" w:lineRule="atLeast"/>
         <w:jc w:val="left"/>
         <w:rPr>
           <w:rFonts w:ascii="Consolas" w:hAnsi="Consolas"/>
@@ -1791,6 +1836,7 @@
       <w:pPr>
         <w:shd w:val="clear" w:color="auto" w:fill="1E1E1E"/>
         <w:suppressAutoHyphens w:val="0"/>
+        <w:spacing w:line="285" w:lineRule="atLeast"/>
         <w:jc w:val="left"/>
         <w:rPr>
           <w:rFonts w:ascii="Consolas" w:hAnsi="Consolas"/>
@@ -1897,6 +1943,7 @@
       <w:pPr>
         <w:shd w:val="clear" w:color="auto" w:fill="1E1E1E"/>
         <w:suppressAutoHyphens w:val="0"/>
+        <w:spacing w:line="285" w:lineRule="atLeast"/>
         <w:jc w:val="left"/>
         <w:rPr>
           <w:rFonts w:ascii="Consolas" w:hAnsi="Consolas"/>
@@ -1921,6 +1968,7 @@
       <w:pPr>
         <w:shd w:val="clear" w:color="auto" w:fill="1E1E1E"/>
         <w:suppressAutoHyphens w:val="0"/>
+        <w:spacing w:line="285" w:lineRule="atLeast"/>
         <w:jc w:val="left"/>
         <w:rPr>
           <w:rFonts w:ascii="Consolas" w:hAnsi="Consolas"/>
@@ -1945,20 +1993,7 @@
       <w:pPr>
         <w:shd w:val="clear" w:color="auto" w:fill="1E1E1E"/>
         <w:suppressAutoHyphens w:val="0"/>
-        <w:jc w:val="left"/>
-        <w:rPr>
-          <w:rFonts w:ascii="Consolas" w:hAnsi="Consolas"/>
-          <w:color w:val="D4D4D4"/>
-          <w:sz w:val="21"/>
-          <w:szCs w:val="21"/>
-          <w:lang w:val="uk-UA" w:eastAsia="uk-UA"/>
-        </w:rPr>
-      </w:pPr>
-    </w:p>
-    <w:p>
-      <w:pPr>
-        <w:shd w:val="clear" w:color="auto" w:fill="1E1E1E"/>
-        <w:suppressAutoHyphens w:val="0"/>
+        <w:spacing w:line="285" w:lineRule="atLeast"/>
         <w:jc w:val="left"/>
         <w:rPr>
           <w:rFonts w:ascii="Consolas" w:hAnsi="Consolas"/>
@@ -2061,6 +2096,7 @@
       <w:pPr>
         <w:shd w:val="clear" w:color="auto" w:fill="1E1E1E"/>
         <w:suppressAutoHyphens w:val="0"/>
+        <w:spacing w:line="285" w:lineRule="atLeast"/>
         <w:jc w:val="left"/>
         <w:rPr>
           <w:rFonts w:ascii="Consolas" w:hAnsi="Consolas"/>
@@ -2095,6 +2131,7 @@
       <w:pPr>
         <w:shd w:val="clear" w:color="auto" w:fill="1E1E1E"/>
         <w:suppressAutoHyphens w:val="0"/>
+        <w:spacing w:line="285" w:lineRule="atLeast"/>
         <w:jc w:val="left"/>
         <w:rPr>
           <w:rFonts w:ascii="Consolas" w:hAnsi="Consolas"/>
@@ -2185,6 +2222,7 @@
       <w:pPr>
         <w:shd w:val="clear" w:color="auto" w:fill="1E1E1E"/>
         <w:suppressAutoHyphens w:val="0"/>
+        <w:spacing w:line="285" w:lineRule="atLeast"/>
         <w:jc w:val="left"/>
         <w:rPr>
           <w:rFonts w:ascii="Consolas" w:hAnsi="Consolas"/>
@@ -2353,6 +2391,7 @@
       <w:pPr>
         <w:shd w:val="clear" w:color="auto" w:fill="1E1E1E"/>
         <w:suppressAutoHyphens w:val="0"/>
+        <w:spacing w:line="285" w:lineRule="atLeast"/>
         <w:jc w:val="left"/>
         <w:rPr>
           <w:rFonts w:ascii="Consolas" w:hAnsi="Consolas"/>
@@ -2399,6 +2438,7 @@
       <w:pPr>
         <w:shd w:val="clear" w:color="auto" w:fill="1E1E1E"/>
         <w:suppressAutoHyphens w:val="0"/>
+        <w:spacing w:line="285" w:lineRule="atLeast"/>
         <w:jc w:val="left"/>
         <w:rPr>
           <w:rFonts w:ascii="Consolas" w:hAnsi="Consolas"/>
@@ -2465,6 +2505,7 @@
       <w:pPr>
         <w:shd w:val="clear" w:color="auto" w:fill="1E1E1E"/>
         <w:suppressAutoHyphens w:val="0"/>
+        <w:spacing w:line="285" w:lineRule="atLeast"/>
         <w:jc w:val="left"/>
         <w:rPr>
           <w:rFonts w:ascii="Consolas" w:hAnsi="Consolas"/>
@@ -2553,6 +2594,7 @@
       <w:pPr>
         <w:shd w:val="clear" w:color="auto" w:fill="1E1E1E"/>
         <w:suppressAutoHyphens w:val="0"/>
+        <w:spacing w:line="285" w:lineRule="atLeast"/>
         <w:jc w:val="left"/>
         <w:rPr>
           <w:rFonts w:ascii="Consolas" w:hAnsi="Consolas"/>
@@ -2577,6 +2619,7 @@
       <w:pPr>
         <w:shd w:val="clear" w:color="auto" w:fill="1E1E1E"/>
         <w:suppressAutoHyphens w:val="0"/>
+        <w:spacing w:line="285" w:lineRule="atLeast"/>
         <w:jc w:val="left"/>
         <w:rPr>
           <w:rFonts w:ascii="Consolas" w:hAnsi="Consolas"/>
@@ -2683,6 +2726,7 @@
       <w:pPr>
         <w:shd w:val="clear" w:color="auto" w:fill="1E1E1E"/>
         <w:suppressAutoHyphens w:val="0"/>
+        <w:spacing w:line="285" w:lineRule="atLeast"/>
         <w:jc w:val="left"/>
         <w:rPr>
           <w:rFonts w:ascii="Consolas" w:hAnsi="Consolas"/>
@@ -2707,6 +2751,7 @@
       <w:pPr>
         <w:shd w:val="clear" w:color="auto" w:fill="1E1E1E"/>
         <w:suppressAutoHyphens w:val="0"/>
+        <w:spacing w:line="285" w:lineRule="atLeast"/>
         <w:jc w:val="left"/>
         <w:rPr>
           <w:rFonts w:ascii="Consolas" w:hAnsi="Consolas"/>
@@ -2731,6 +2776,7 @@
       <w:pPr>
         <w:shd w:val="clear" w:color="auto" w:fill="1E1E1E"/>
         <w:suppressAutoHyphens w:val="0"/>
+        <w:spacing w:line="285" w:lineRule="atLeast"/>
         <w:jc w:val="left"/>
         <w:rPr>
           <w:rFonts w:ascii="Consolas" w:hAnsi="Consolas"/>
@@ -2755,6 +2801,2855 @@
       <w:pPr>
         <w:ind w:hanging="142"/>
       </w:pPr>
+      <w:r>
+        <w:lastRenderedPageBreak/>
+        <w:drawing>
+          <wp:inline distT="0" distB="0" distL="0" distR="0" wp14:anchorId="584FB47E" wp14:editId="65AD9ACA">
+            <wp:extent cx="6120765" cy="2378710"/>
+            <wp:effectExtent l="0" t="0" r="0" b="2540"/>
+            <wp:docPr id="3" name="Рисунок 3"/>
+            <wp:cNvGraphicFramePr>
+              <a:graphicFrameLocks xmlns:a="http://schemas.openxmlformats.org/drawingml/2006/main" noChangeAspect="1"/>
+            </wp:cNvGraphicFramePr>
+            <a:graphic xmlns:a="http://schemas.openxmlformats.org/drawingml/2006/main">
+              <a:graphicData uri="http://schemas.openxmlformats.org/drawingml/2006/picture">
+                <pic:pic xmlns:pic="http://schemas.openxmlformats.org/drawingml/2006/picture">
+                  <pic:nvPicPr>
+                    <pic:cNvPr id="1" name=""/>
+                    <pic:cNvPicPr/>
+                  </pic:nvPicPr>
+                  <pic:blipFill>
+                    <a:blip r:embed="rId5"/>
+                    <a:stretch>
+                      <a:fillRect/>
+                    </a:stretch>
+                  </pic:blipFill>
+                  <pic:spPr>
+                    <a:xfrm>
+                      <a:off x="0" y="0"/>
+                      <a:ext cx="6120765" cy="2378710"/>
+                    </a:xfrm>
+                    <a:prstGeom prst="rect">
+                      <a:avLst/>
+                    </a:prstGeom>
+                  </pic:spPr>
+                </pic:pic>
+              </a:graphicData>
+            </a:graphic>
+          </wp:inline>
+        </w:drawing>
+      </w:r>
+    </w:p>
+    <w:p>
+      <w:pPr>
+        <w:ind w:hanging="142"/>
+      </w:pPr>
+    </w:p>
+    <w:p>
+      <w:pPr>
+        <w:shd w:val="clear" w:color="auto" w:fill="1E1E1E"/>
+        <w:suppressAutoHyphens w:val="0"/>
+        <w:spacing w:line="285" w:lineRule="atLeast"/>
+        <w:jc w:val="left"/>
+        <w:rPr>
+          <w:rFonts w:ascii="Consolas" w:hAnsi="Consolas"/>
+          <w:color w:val="D4D4D4"/>
+          <w:sz w:val="21"/>
+          <w:szCs w:val="21"/>
+          <w:lang w:val="uk-UA" w:eastAsia="uk-UA"/>
+        </w:rPr>
+      </w:pPr>
+      <w:proofErr w:type="spellStart"/>
+      <w:r>
+        <w:rPr>
+          <w:rFonts w:ascii="Consolas" w:hAnsi="Consolas"/>
+          <w:color w:val="569CD6"/>
+          <w:sz w:val="21"/>
+          <w:szCs w:val="21"/>
+          <w:lang w:val="uk-UA" w:eastAsia="uk-UA"/>
+        </w:rPr>
+        <w:t>public</w:t>
+      </w:r>
+      <w:proofErr w:type="spellEnd"/>
+      <w:r>
+        <w:rPr>
+          <w:rFonts w:ascii="Consolas" w:hAnsi="Consolas"/>
+          <w:color w:val="D4D4D4"/>
+          <w:sz w:val="21"/>
+          <w:szCs w:val="21"/>
+          <w:lang w:val="uk-UA" w:eastAsia="uk-UA"/>
+        </w:rPr>
+        <w:t xml:space="preserve"> </w:t>
+      </w:r>
+      <w:proofErr w:type="spellStart"/>
+      <w:r>
+        <w:rPr>
+          <w:rFonts w:ascii="Consolas" w:hAnsi="Consolas"/>
+          <w:color w:val="569CD6"/>
+          <w:sz w:val="21"/>
+          <w:szCs w:val="21"/>
+          <w:lang w:val="uk-UA" w:eastAsia="uk-UA"/>
+        </w:rPr>
+        <w:t>class</w:t>
+      </w:r>
+      <w:proofErr w:type="spellEnd"/>
+      <w:r>
+        <w:rPr>
+          <w:rFonts w:ascii="Consolas" w:hAnsi="Consolas"/>
+          <w:color w:val="D4D4D4"/>
+          <w:sz w:val="21"/>
+          <w:szCs w:val="21"/>
+          <w:lang w:val="uk-UA" w:eastAsia="uk-UA"/>
+        </w:rPr>
+        <w:t xml:space="preserve"> </w:t>
+      </w:r>
+      <w:r>
+        <w:rPr>
+          <w:rFonts w:ascii="Consolas" w:hAnsi="Consolas"/>
+          <w:color w:val="4EC9B0"/>
+          <w:sz w:val="21"/>
+          <w:szCs w:val="21"/>
+          <w:lang w:val="uk-UA" w:eastAsia="uk-UA"/>
+        </w:rPr>
+        <w:t>Main2</w:t>
+      </w:r>
+      <w:r>
+        <w:rPr>
+          <w:rFonts w:ascii="Consolas" w:hAnsi="Consolas"/>
+          <w:color w:val="D4D4D4"/>
+          <w:sz w:val="21"/>
+          <w:szCs w:val="21"/>
+          <w:lang w:val="uk-UA" w:eastAsia="uk-UA"/>
+        </w:rPr>
+        <w:t xml:space="preserve"> {</w:t>
+      </w:r>
+    </w:p>
+    <w:p>
+      <w:pPr>
+        <w:shd w:val="clear" w:color="auto" w:fill="1E1E1E"/>
+        <w:suppressAutoHyphens w:val="0"/>
+        <w:spacing w:line="285" w:lineRule="atLeast"/>
+        <w:jc w:val="left"/>
+        <w:rPr>
+          <w:rFonts w:ascii="Consolas" w:hAnsi="Consolas"/>
+          <w:color w:val="D4D4D4"/>
+          <w:sz w:val="21"/>
+          <w:szCs w:val="21"/>
+          <w:lang w:val="uk-UA" w:eastAsia="uk-UA"/>
+        </w:rPr>
+      </w:pPr>
+      <w:r>
+        <w:rPr>
+          <w:rFonts w:ascii="Consolas" w:hAnsi="Consolas"/>
+          <w:color w:val="D4D4D4"/>
+          <w:sz w:val="21"/>
+          <w:szCs w:val="21"/>
+          <w:lang w:val="uk-UA" w:eastAsia="uk-UA"/>
+        </w:rPr>
+        <w:t xml:space="preserve">    </w:t>
+      </w:r>
+      <w:proofErr w:type="spellStart"/>
+      <w:r>
+        <w:rPr>
+          <w:rFonts w:ascii="Consolas" w:hAnsi="Consolas"/>
+          <w:color w:val="569CD6"/>
+          <w:sz w:val="21"/>
+          <w:szCs w:val="21"/>
+          <w:lang w:val="uk-UA" w:eastAsia="uk-UA"/>
+        </w:rPr>
+        <w:t>static</w:t>
+      </w:r>
+      <w:proofErr w:type="spellEnd"/>
+      <w:r>
+        <w:rPr>
+          <w:rFonts w:ascii="Consolas" w:hAnsi="Consolas"/>
+          <w:color w:val="D4D4D4"/>
+          <w:sz w:val="21"/>
+          <w:szCs w:val="21"/>
+          <w:lang w:val="uk-UA" w:eastAsia="uk-UA"/>
+        </w:rPr>
+        <w:t xml:space="preserve"> </w:t>
+      </w:r>
+      <w:proofErr w:type="spellStart"/>
+      <w:r>
+        <w:rPr>
+          <w:rFonts w:ascii="Consolas" w:hAnsi="Consolas"/>
+          <w:color w:val="4EC9B0"/>
+          <w:sz w:val="21"/>
+          <w:szCs w:val="21"/>
+          <w:lang w:val="uk-UA" w:eastAsia="uk-UA"/>
+        </w:rPr>
+        <w:t>Thread</w:t>
+      </w:r>
+      <w:proofErr w:type="spellEnd"/>
+      <w:r>
+        <w:rPr>
+          <w:rFonts w:ascii="Consolas" w:hAnsi="Consolas"/>
+          <w:color w:val="D4D4D4"/>
+          <w:sz w:val="21"/>
+          <w:szCs w:val="21"/>
+          <w:lang w:val="uk-UA" w:eastAsia="uk-UA"/>
+        </w:rPr>
+        <w:t xml:space="preserve"> </w:t>
+      </w:r>
+      <w:proofErr w:type="spellStart"/>
+      <w:r>
+        <w:rPr>
+          <w:rFonts w:ascii="Consolas" w:hAnsi="Consolas"/>
+          <w:color w:val="9CDCFE"/>
+          <w:sz w:val="21"/>
+          <w:szCs w:val="21"/>
+          <w:lang w:val="uk-UA" w:eastAsia="uk-UA"/>
+        </w:rPr>
+        <w:t>mAnotherOpinion</w:t>
+      </w:r>
+      <w:proofErr w:type="spellEnd"/>
+      <w:r>
+        <w:rPr>
+          <w:rFonts w:ascii="Consolas" w:hAnsi="Consolas"/>
+          <w:color w:val="D4D4D4"/>
+          <w:sz w:val="21"/>
+          <w:szCs w:val="21"/>
+          <w:lang w:val="uk-UA" w:eastAsia="uk-UA"/>
+        </w:rPr>
+        <w:t>;</w:t>
+      </w:r>
+    </w:p>
+    <w:p>
+      <w:pPr>
+        <w:shd w:val="clear" w:color="auto" w:fill="1E1E1E"/>
+        <w:suppressAutoHyphens w:val="0"/>
+        <w:spacing w:line="285" w:lineRule="atLeast"/>
+        <w:jc w:val="left"/>
+        <w:rPr>
+          <w:rFonts w:ascii="Consolas" w:hAnsi="Consolas"/>
+          <w:color w:val="D4D4D4"/>
+          <w:sz w:val="21"/>
+          <w:szCs w:val="21"/>
+          <w:lang w:val="uk-UA" w:eastAsia="uk-UA"/>
+        </w:rPr>
+      </w:pPr>
+    </w:p>
+    <w:p>
+      <w:pPr>
+        <w:shd w:val="clear" w:color="auto" w:fill="1E1E1E"/>
+        <w:suppressAutoHyphens w:val="0"/>
+        <w:spacing w:line="285" w:lineRule="atLeast"/>
+        <w:jc w:val="left"/>
+        <w:rPr>
+          <w:rFonts w:ascii="Consolas" w:hAnsi="Consolas"/>
+          <w:color w:val="D4D4D4"/>
+          <w:sz w:val="21"/>
+          <w:szCs w:val="21"/>
+          <w:lang w:val="uk-UA" w:eastAsia="uk-UA"/>
+        </w:rPr>
+      </w:pPr>
+      <w:r>
+        <w:rPr>
+          <w:rFonts w:ascii="Consolas" w:hAnsi="Consolas"/>
+          <w:color w:val="D4D4D4"/>
+          <w:sz w:val="21"/>
+          <w:szCs w:val="21"/>
+          <w:lang w:val="uk-UA" w:eastAsia="uk-UA"/>
+        </w:rPr>
+        <w:t xml:space="preserve">    </w:t>
+      </w:r>
+      <w:proofErr w:type="spellStart"/>
+      <w:r>
+        <w:rPr>
+          <w:rFonts w:ascii="Consolas" w:hAnsi="Consolas"/>
+          <w:color w:val="569CD6"/>
+          <w:sz w:val="21"/>
+          <w:szCs w:val="21"/>
+          <w:lang w:val="uk-UA" w:eastAsia="uk-UA"/>
+        </w:rPr>
+        <w:t>public</w:t>
+      </w:r>
+      <w:proofErr w:type="spellEnd"/>
+      <w:r>
+        <w:rPr>
+          <w:rFonts w:ascii="Consolas" w:hAnsi="Consolas"/>
+          <w:color w:val="D4D4D4"/>
+          <w:sz w:val="21"/>
+          <w:szCs w:val="21"/>
+          <w:lang w:val="uk-UA" w:eastAsia="uk-UA"/>
+        </w:rPr>
+        <w:t xml:space="preserve"> </w:t>
+      </w:r>
+      <w:proofErr w:type="spellStart"/>
+      <w:r>
+        <w:rPr>
+          <w:rFonts w:ascii="Consolas" w:hAnsi="Consolas"/>
+          <w:color w:val="569CD6"/>
+          <w:sz w:val="21"/>
+          <w:szCs w:val="21"/>
+          <w:lang w:val="uk-UA" w:eastAsia="uk-UA"/>
+        </w:rPr>
+        <w:t>static</w:t>
+      </w:r>
+      <w:proofErr w:type="spellEnd"/>
+      <w:r>
+        <w:rPr>
+          <w:rFonts w:ascii="Consolas" w:hAnsi="Consolas"/>
+          <w:color w:val="D4D4D4"/>
+          <w:sz w:val="21"/>
+          <w:szCs w:val="21"/>
+          <w:lang w:val="uk-UA" w:eastAsia="uk-UA"/>
+        </w:rPr>
+        <w:t xml:space="preserve"> </w:t>
+      </w:r>
+      <w:proofErr w:type="spellStart"/>
+      <w:r>
+        <w:rPr>
+          <w:rFonts w:ascii="Consolas" w:hAnsi="Consolas"/>
+          <w:color w:val="4EC9B0"/>
+          <w:sz w:val="21"/>
+          <w:szCs w:val="21"/>
+          <w:lang w:val="uk-UA" w:eastAsia="uk-UA"/>
+        </w:rPr>
+        <w:t>void</w:t>
+      </w:r>
+      <w:proofErr w:type="spellEnd"/>
+      <w:r>
+        <w:rPr>
+          <w:rFonts w:ascii="Consolas" w:hAnsi="Consolas"/>
+          <w:color w:val="D4D4D4"/>
+          <w:sz w:val="21"/>
+          <w:szCs w:val="21"/>
+          <w:lang w:val="uk-UA" w:eastAsia="uk-UA"/>
+        </w:rPr>
+        <w:t xml:space="preserve"> </w:t>
+      </w:r>
+      <w:proofErr w:type="spellStart"/>
+      <w:r>
+        <w:rPr>
+          <w:rFonts w:ascii="Consolas" w:hAnsi="Consolas"/>
+          <w:color w:val="DCDCAA"/>
+          <w:sz w:val="21"/>
+          <w:szCs w:val="21"/>
+          <w:lang w:val="uk-UA" w:eastAsia="uk-UA"/>
+        </w:rPr>
+        <w:t>main</w:t>
+      </w:r>
+      <w:proofErr w:type="spellEnd"/>
+      <w:r>
+        <w:rPr>
+          <w:rFonts w:ascii="Consolas" w:hAnsi="Consolas"/>
+          <w:color w:val="D4D4D4"/>
+          <w:sz w:val="21"/>
+          <w:szCs w:val="21"/>
+          <w:lang w:val="uk-UA" w:eastAsia="uk-UA"/>
+        </w:rPr>
+        <w:t>(</w:t>
+      </w:r>
+      <w:proofErr w:type="spellStart"/>
+      <w:r>
+        <w:rPr>
+          <w:rFonts w:ascii="Consolas" w:hAnsi="Consolas"/>
+          <w:color w:val="4EC9B0"/>
+          <w:sz w:val="21"/>
+          <w:szCs w:val="21"/>
+          <w:lang w:val="uk-UA" w:eastAsia="uk-UA"/>
+        </w:rPr>
+        <w:t>String</w:t>
+      </w:r>
+      <w:proofErr w:type="spellEnd"/>
+      <w:r>
+        <w:rPr>
+          <w:rFonts w:ascii="Consolas" w:hAnsi="Consolas"/>
+          <w:color w:val="D4D4D4"/>
+          <w:sz w:val="21"/>
+          <w:szCs w:val="21"/>
+          <w:lang w:val="uk-UA" w:eastAsia="uk-UA"/>
+        </w:rPr>
+        <w:t xml:space="preserve">[] </w:t>
+      </w:r>
+      <w:proofErr w:type="spellStart"/>
+      <w:r>
+        <w:rPr>
+          <w:rFonts w:ascii="Consolas" w:hAnsi="Consolas"/>
+          <w:color w:val="9CDCFE"/>
+          <w:sz w:val="21"/>
+          <w:szCs w:val="21"/>
+          <w:lang w:val="uk-UA" w:eastAsia="uk-UA"/>
+        </w:rPr>
+        <w:t>args</w:t>
+      </w:r>
+      <w:proofErr w:type="spellEnd"/>
+      <w:r>
+        <w:rPr>
+          <w:rFonts w:ascii="Consolas" w:hAnsi="Consolas"/>
+          <w:color w:val="D4D4D4"/>
+          <w:sz w:val="21"/>
+          <w:szCs w:val="21"/>
+          <w:lang w:val="uk-UA" w:eastAsia="uk-UA"/>
+        </w:rPr>
+        <w:t>) {</w:t>
+      </w:r>
+    </w:p>
+    <w:p>
+      <w:pPr>
+        <w:shd w:val="clear" w:color="auto" w:fill="1E1E1E"/>
+        <w:suppressAutoHyphens w:val="0"/>
+        <w:spacing w:line="285" w:lineRule="atLeast"/>
+        <w:jc w:val="left"/>
+        <w:rPr>
+          <w:rFonts w:ascii="Consolas" w:hAnsi="Consolas"/>
+          <w:color w:val="D4D4D4"/>
+          <w:sz w:val="21"/>
+          <w:szCs w:val="21"/>
+          <w:lang w:val="uk-UA" w:eastAsia="uk-UA"/>
+        </w:rPr>
+      </w:pPr>
+      <w:r>
+        <w:rPr>
+          <w:rFonts w:ascii="Consolas" w:hAnsi="Consolas"/>
+          <w:color w:val="D4D4D4"/>
+          <w:sz w:val="21"/>
+          <w:szCs w:val="21"/>
+          <w:lang w:val="uk-UA" w:eastAsia="uk-UA"/>
+        </w:rPr>
+        <w:t xml:space="preserve">        </w:t>
+      </w:r>
+      <w:proofErr w:type="spellStart"/>
+      <w:r>
+        <w:rPr>
+          <w:rFonts w:ascii="Consolas" w:hAnsi="Consolas"/>
+          <w:color w:val="9CDCFE"/>
+          <w:sz w:val="21"/>
+          <w:szCs w:val="21"/>
+          <w:lang w:val="uk-UA" w:eastAsia="uk-UA"/>
+        </w:rPr>
+        <w:t>mAnotherOpinion</w:t>
+      </w:r>
+      <w:proofErr w:type="spellEnd"/>
+      <w:r>
+        <w:rPr>
+          <w:rFonts w:ascii="Consolas" w:hAnsi="Consolas"/>
+          <w:color w:val="D4D4D4"/>
+          <w:sz w:val="21"/>
+          <w:szCs w:val="21"/>
+          <w:lang w:val="uk-UA" w:eastAsia="uk-UA"/>
+        </w:rPr>
+        <w:t xml:space="preserve"> = </w:t>
+      </w:r>
+      <w:proofErr w:type="spellStart"/>
+      <w:r>
+        <w:rPr>
+          <w:rFonts w:ascii="Consolas" w:hAnsi="Consolas"/>
+          <w:color w:val="C586C0"/>
+          <w:sz w:val="21"/>
+          <w:szCs w:val="21"/>
+          <w:lang w:val="uk-UA" w:eastAsia="uk-UA"/>
+        </w:rPr>
+        <w:t>new</w:t>
+      </w:r>
+      <w:proofErr w:type="spellEnd"/>
+      <w:r>
+        <w:rPr>
+          <w:rFonts w:ascii="Consolas" w:hAnsi="Consolas"/>
+          <w:color w:val="D4D4D4"/>
+          <w:sz w:val="21"/>
+          <w:szCs w:val="21"/>
+          <w:lang w:val="uk-UA" w:eastAsia="uk-UA"/>
+        </w:rPr>
+        <w:t xml:space="preserve"> </w:t>
+      </w:r>
+      <w:proofErr w:type="spellStart"/>
+      <w:r>
+        <w:rPr>
+          <w:rFonts w:ascii="Consolas" w:hAnsi="Consolas"/>
+          <w:color w:val="DCDCAA"/>
+          <w:sz w:val="21"/>
+          <w:szCs w:val="21"/>
+          <w:lang w:val="uk-UA" w:eastAsia="uk-UA"/>
+        </w:rPr>
+        <w:t>Thread</w:t>
+      </w:r>
+      <w:proofErr w:type="spellEnd"/>
+      <w:r>
+        <w:rPr>
+          <w:rFonts w:ascii="Consolas" w:hAnsi="Consolas"/>
+          <w:color w:val="D4D4D4"/>
+          <w:sz w:val="21"/>
+          <w:szCs w:val="21"/>
+          <w:lang w:val="uk-UA" w:eastAsia="uk-UA"/>
+        </w:rPr>
+        <w:t>(</w:t>
+      </w:r>
+      <w:proofErr w:type="spellStart"/>
+      <w:r>
+        <w:rPr>
+          <w:rFonts w:ascii="Consolas" w:hAnsi="Consolas"/>
+          <w:color w:val="C586C0"/>
+          <w:sz w:val="21"/>
+          <w:szCs w:val="21"/>
+          <w:lang w:val="uk-UA" w:eastAsia="uk-UA"/>
+        </w:rPr>
+        <w:t>new</w:t>
+      </w:r>
+      <w:proofErr w:type="spellEnd"/>
+      <w:r>
+        <w:rPr>
+          <w:rFonts w:ascii="Consolas" w:hAnsi="Consolas"/>
+          <w:color w:val="D4D4D4"/>
+          <w:sz w:val="21"/>
+          <w:szCs w:val="21"/>
+          <w:lang w:val="uk-UA" w:eastAsia="uk-UA"/>
+        </w:rPr>
+        <w:t xml:space="preserve"> </w:t>
+      </w:r>
+      <w:r>
+        <w:rPr>
+          <w:rFonts w:ascii="Consolas" w:hAnsi="Consolas"/>
+          <w:color w:val="DCDCAA"/>
+          <w:sz w:val="21"/>
+          <w:szCs w:val="21"/>
+          <w:lang w:val="uk-UA" w:eastAsia="uk-UA"/>
+        </w:rPr>
+        <w:t>EggVoice2</w:t>
+      </w:r>
+      <w:r>
+        <w:rPr>
+          <w:rFonts w:ascii="Consolas" w:hAnsi="Consolas"/>
+          <w:color w:val="D4D4D4"/>
+          <w:sz w:val="21"/>
+          <w:szCs w:val="21"/>
+          <w:lang w:val="uk-UA" w:eastAsia="uk-UA"/>
+        </w:rPr>
+        <w:t>());</w:t>
+      </w:r>
+    </w:p>
+    <w:p>
+      <w:pPr>
+        <w:shd w:val="clear" w:color="auto" w:fill="1E1E1E"/>
+        <w:suppressAutoHyphens w:val="0"/>
+        <w:spacing w:line="285" w:lineRule="atLeast"/>
+        <w:jc w:val="left"/>
+        <w:rPr>
+          <w:rFonts w:ascii="Consolas" w:hAnsi="Consolas"/>
+          <w:color w:val="D4D4D4"/>
+          <w:sz w:val="21"/>
+          <w:szCs w:val="21"/>
+          <w:lang w:val="uk-UA" w:eastAsia="uk-UA"/>
+        </w:rPr>
+      </w:pPr>
+      <w:r>
+        <w:rPr>
+          <w:rFonts w:ascii="Consolas" w:hAnsi="Consolas"/>
+          <w:color w:val="D4D4D4"/>
+          <w:sz w:val="21"/>
+          <w:szCs w:val="21"/>
+          <w:lang w:val="uk-UA" w:eastAsia="uk-UA"/>
+        </w:rPr>
+        <w:t xml:space="preserve">        </w:t>
+      </w:r>
+      <w:proofErr w:type="spellStart"/>
+      <w:r>
+        <w:rPr>
+          <w:rFonts w:ascii="Consolas" w:hAnsi="Consolas"/>
+          <w:color w:val="4EC9B0"/>
+          <w:sz w:val="21"/>
+          <w:szCs w:val="21"/>
+          <w:lang w:val="uk-UA" w:eastAsia="uk-UA"/>
+        </w:rPr>
+        <w:t>System</w:t>
+      </w:r>
+      <w:r>
+        <w:rPr>
+          <w:rFonts w:ascii="Consolas" w:hAnsi="Consolas"/>
+          <w:color w:val="D4D4D4"/>
+          <w:sz w:val="21"/>
+          <w:szCs w:val="21"/>
+          <w:lang w:val="uk-UA" w:eastAsia="uk-UA"/>
+        </w:rPr>
+        <w:t>.</w:t>
+      </w:r>
+      <w:r>
+        <w:rPr>
+          <w:rFonts w:ascii="Consolas" w:hAnsi="Consolas"/>
+          <w:color w:val="4FC1FF"/>
+          <w:sz w:val="21"/>
+          <w:szCs w:val="21"/>
+          <w:lang w:val="uk-UA" w:eastAsia="uk-UA"/>
+        </w:rPr>
+        <w:t>out</w:t>
+      </w:r>
+      <w:r>
+        <w:rPr>
+          <w:rFonts w:ascii="Consolas" w:hAnsi="Consolas"/>
+          <w:color w:val="D4D4D4"/>
+          <w:sz w:val="21"/>
+          <w:szCs w:val="21"/>
+          <w:lang w:val="uk-UA" w:eastAsia="uk-UA"/>
+        </w:rPr>
+        <w:t>.</w:t>
+      </w:r>
+      <w:r>
+        <w:rPr>
+          <w:rFonts w:ascii="Consolas" w:hAnsi="Consolas"/>
+          <w:color w:val="DCDCAA"/>
+          <w:sz w:val="21"/>
+          <w:szCs w:val="21"/>
+          <w:lang w:val="uk-UA" w:eastAsia="uk-UA"/>
+        </w:rPr>
+        <w:t>println</w:t>
+      </w:r>
+      <w:proofErr w:type="spellEnd"/>
+      <w:r>
+        <w:rPr>
+          <w:rFonts w:ascii="Consolas" w:hAnsi="Consolas"/>
+          <w:color w:val="D4D4D4"/>
+          <w:sz w:val="21"/>
+          <w:szCs w:val="21"/>
+          <w:lang w:val="uk-UA" w:eastAsia="uk-UA"/>
+        </w:rPr>
+        <w:t>(</w:t>
+      </w:r>
+      <w:r>
+        <w:rPr>
+          <w:rFonts w:ascii="Consolas" w:hAnsi="Consolas"/>
+          <w:color w:val="CE9178"/>
+          <w:sz w:val="21"/>
+          <w:szCs w:val="21"/>
+          <w:lang w:val="uk-UA" w:eastAsia="uk-UA"/>
+        </w:rPr>
+        <w:t xml:space="preserve">"Початок суперечки з використанням класу </w:t>
+      </w:r>
+      <w:proofErr w:type="spellStart"/>
+      <w:r>
+        <w:rPr>
+          <w:rFonts w:ascii="Consolas" w:hAnsi="Consolas"/>
+          <w:color w:val="CE9178"/>
+          <w:sz w:val="21"/>
+          <w:szCs w:val="21"/>
+          <w:lang w:val="uk-UA" w:eastAsia="uk-UA"/>
+        </w:rPr>
+        <w:t>Runnable</w:t>
+      </w:r>
+      <w:proofErr w:type="spellEnd"/>
+      <w:r>
+        <w:rPr>
+          <w:rFonts w:ascii="Consolas" w:hAnsi="Consolas"/>
+          <w:color w:val="CE9178"/>
+          <w:sz w:val="21"/>
+          <w:szCs w:val="21"/>
+          <w:lang w:val="uk-UA" w:eastAsia="uk-UA"/>
+        </w:rPr>
+        <w:t>"</w:t>
+      </w:r>
+      <w:r>
+        <w:rPr>
+          <w:rFonts w:ascii="Consolas" w:hAnsi="Consolas"/>
+          <w:color w:val="D4D4D4"/>
+          <w:sz w:val="21"/>
+          <w:szCs w:val="21"/>
+          <w:lang w:val="uk-UA" w:eastAsia="uk-UA"/>
+        </w:rPr>
+        <w:t>);</w:t>
+      </w:r>
+    </w:p>
+    <w:p>
+      <w:pPr>
+        <w:shd w:val="clear" w:color="auto" w:fill="1E1E1E"/>
+        <w:suppressAutoHyphens w:val="0"/>
+        <w:spacing w:line="285" w:lineRule="atLeast"/>
+        <w:jc w:val="left"/>
+        <w:rPr>
+          <w:rFonts w:ascii="Consolas" w:hAnsi="Consolas"/>
+          <w:color w:val="D4D4D4"/>
+          <w:sz w:val="21"/>
+          <w:szCs w:val="21"/>
+          <w:lang w:val="uk-UA" w:eastAsia="uk-UA"/>
+        </w:rPr>
+      </w:pPr>
+      <w:r>
+        <w:rPr>
+          <w:rFonts w:ascii="Consolas" w:hAnsi="Consolas"/>
+          <w:color w:val="D4D4D4"/>
+          <w:sz w:val="21"/>
+          <w:szCs w:val="21"/>
+          <w:lang w:val="uk-UA" w:eastAsia="uk-UA"/>
+        </w:rPr>
+        <w:t xml:space="preserve">        </w:t>
+      </w:r>
+      <w:proofErr w:type="spellStart"/>
+      <w:r>
+        <w:rPr>
+          <w:rFonts w:ascii="Consolas" w:hAnsi="Consolas"/>
+          <w:color w:val="9CDCFE"/>
+          <w:sz w:val="21"/>
+          <w:szCs w:val="21"/>
+          <w:lang w:val="uk-UA" w:eastAsia="uk-UA"/>
+        </w:rPr>
+        <w:t>mAnotherOpinion</w:t>
+      </w:r>
+      <w:r>
+        <w:rPr>
+          <w:rFonts w:ascii="Consolas" w:hAnsi="Consolas"/>
+          <w:color w:val="D4D4D4"/>
+          <w:sz w:val="21"/>
+          <w:szCs w:val="21"/>
+          <w:lang w:val="uk-UA" w:eastAsia="uk-UA"/>
+        </w:rPr>
+        <w:t>.</w:t>
+      </w:r>
+      <w:r>
+        <w:rPr>
+          <w:rFonts w:ascii="Consolas" w:hAnsi="Consolas"/>
+          <w:color w:val="DCDCAA"/>
+          <w:sz w:val="21"/>
+          <w:szCs w:val="21"/>
+          <w:lang w:val="uk-UA" w:eastAsia="uk-UA"/>
+        </w:rPr>
+        <w:t>start</w:t>
+      </w:r>
+      <w:proofErr w:type="spellEnd"/>
+      <w:r>
+        <w:rPr>
+          <w:rFonts w:ascii="Consolas" w:hAnsi="Consolas"/>
+          <w:color w:val="D4D4D4"/>
+          <w:sz w:val="21"/>
+          <w:szCs w:val="21"/>
+          <w:lang w:val="uk-UA" w:eastAsia="uk-UA"/>
+        </w:rPr>
+        <w:t>();</w:t>
+      </w:r>
+    </w:p>
+    <w:p>
+      <w:pPr>
+        <w:shd w:val="clear" w:color="auto" w:fill="1E1E1E"/>
+        <w:suppressAutoHyphens w:val="0"/>
+        <w:spacing w:line="285" w:lineRule="atLeast"/>
+        <w:jc w:val="left"/>
+        <w:rPr>
+          <w:rFonts w:ascii="Consolas" w:hAnsi="Consolas"/>
+          <w:color w:val="D4D4D4"/>
+          <w:sz w:val="21"/>
+          <w:szCs w:val="21"/>
+          <w:lang w:val="uk-UA" w:eastAsia="uk-UA"/>
+        </w:rPr>
+      </w:pPr>
+      <w:r>
+        <w:rPr>
+          <w:rFonts w:ascii="Consolas" w:hAnsi="Consolas"/>
+          <w:color w:val="D4D4D4"/>
+          <w:sz w:val="21"/>
+          <w:szCs w:val="21"/>
+          <w:lang w:val="uk-UA" w:eastAsia="uk-UA"/>
+        </w:rPr>
+        <w:t xml:space="preserve">        </w:t>
+      </w:r>
+      <w:proofErr w:type="spellStart"/>
+      <w:r>
+        <w:rPr>
+          <w:rFonts w:ascii="Consolas" w:hAnsi="Consolas"/>
+          <w:color w:val="C586C0"/>
+          <w:sz w:val="21"/>
+          <w:szCs w:val="21"/>
+          <w:lang w:val="uk-UA" w:eastAsia="uk-UA"/>
+        </w:rPr>
+        <w:t>for</w:t>
+      </w:r>
+      <w:proofErr w:type="spellEnd"/>
+      <w:r>
+        <w:rPr>
+          <w:rFonts w:ascii="Consolas" w:hAnsi="Consolas"/>
+          <w:color w:val="D4D4D4"/>
+          <w:sz w:val="21"/>
+          <w:szCs w:val="21"/>
+          <w:lang w:val="uk-UA" w:eastAsia="uk-UA"/>
+        </w:rPr>
+        <w:t xml:space="preserve"> (</w:t>
+      </w:r>
+      <w:proofErr w:type="spellStart"/>
+      <w:r>
+        <w:rPr>
+          <w:rFonts w:ascii="Consolas" w:hAnsi="Consolas"/>
+          <w:color w:val="4EC9B0"/>
+          <w:sz w:val="21"/>
+          <w:szCs w:val="21"/>
+          <w:lang w:val="uk-UA" w:eastAsia="uk-UA"/>
+        </w:rPr>
+        <w:t>int</w:t>
+      </w:r>
+      <w:proofErr w:type="spellEnd"/>
+      <w:r>
+        <w:rPr>
+          <w:rFonts w:ascii="Consolas" w:hAnsi="Consolas"/>
+          <w:color w:val="D4D4D4"/>
+          <w:sz w:val="21"/>
+          <w:szCs w:val="21"/>
+          <w:lang w:val="uk-UA" w:eastAsia="uk-UA"/>
+        </w:rPr>
+        <w:t xml:space="preserve"> </w:t>
+      </w:r>
+      <w:r>
+        <w:rPr>
+          <w:rFonts w:ascii="Consolas" w:hAnsi="Consolas"/>
+          <w:color w:val="9CDCFE"/>
+          <w:sz w:val="21"/>
+          <w:szCs w:val="21"/>
+          <w:lang w:val="uk-UA" w:eastAsia="uk-UA"/>
+        </w:rPr>
+        <w:t>i</w:t>
+      </w:r>
+      <w:r>
+        <w:rPr>
+          <w:rFonts w:ascii="Consolas" w:hAnsi="Consolas"/>
+          <w:color w:val="D4D4D4"/>
+          <w:sz w:val="21"/>
+          <w:szCs w:val="21"/>
+          <w:lang w:val="uk-UA" w:eastAsia="uk-UA"/>
+        </w:rPr>
+        <w:t xml:space="preserve"> = </w:t>
+      </w:r>
+      <w:r>
+        <w:rPr>
+          <w:rFonts w:ascii="Consolas" w:hAnsi="Consolas"/>
+          <w:color w:val="B5CEA8"/>
+          <w:sz w:val="21"/>
+          <w:szCs w:val="21"/>
+          <w:lang w:val="uk-UA" w:eastAsia="uk-UA"/>
+        </w:rPr>
+        <w:t>0</w:t>
+      </w:r>
+      <w:r>
+        <w:rPr>
+          <w:rFonts w:ascii="Consolas" w:hAnsi="Consolas"/>
+          <w:color w:val="D4D4D4"/>
+          <w:sz w:val="21"/>
+          <w:szCs w:val="21"/>
+          <w:lang w:val="uk-UA" w:eastAsia="uk-UA"/>
+        </w:rPr>
+        <w:t xml:space="preserve">; </w:t>
+      </w:r>
+      <w:r>
+        <w:rPr>
+          <w:rFonts w:ascii="Consolas" w:hAnsi="Consolas"/>
+          <w:color w:val="9CDCFE"/>
+          <w:sz w:val="21"/>
+          <w:szCs w:val="21"/>
+          <w:lang w:val="uk-UA" w:eastAsia="uk-UA"/>
+        </w:rPr>
+        <w:t>i</w:t>
+      </w:r>
+      <w:r>
+        <w:rPr>
+          <w:rFonts w:ascii="Consolas" w:hAnsi="Consolas"/>
+          <w:color w:val="D4D4D4"/>
+          <w:sz w:val="21"/>
+          <w:szCs w:val="21"/>
+          <w:lang w:val="uk-UA" w:eastAsia="uk-UA"/>
+        </w:rPr>
+        <w:t xml:space="preserve"> &lt; </w:t>
+      </w:r>
+      <w:r>
+        <w:rPr>
+          <w:rFonts w:ascii="Consolas" w:hAnsi="Consolas"/>
+          <w:color w:val="B5CEA8"/>
+          <w:sz w:val="21"/>
+          <w:szCs w:val="21"/>
+          <w:lang w:val="uk-UA" w:eastAsia="uk-UA"/>
+        </w:rPr>
+        <w:t>5</w:t>
+      </w:r>
+      <w:r>
+        <w:rPr>
+          <w:rFonts w:ascii="Consolas" w:hAnsi="Consolas"/>
+          <w:color w:val="D4D4D4"/>
+          <w:sz w:val="21"/>
+          <w:szCs w:val="21"/>
+          <w:lang w:val="uk-UA" w:eastAsia="uk-UA"/>
+        </w:rPr>
+        <w:t xml:space="preserve">; </w:t>
+      </w:r>
+      <w:r>
+        <w:rPr>
+          <w:rFonts w:ascii="Consolas" w:hAnsi="Consolas"/>
+          <w:color w:val="9CDCFE"/>
+          <w:sz w:val="21"/>
+          <w:szCs w:val="21"/>
+          <w:lang w:val="uk-UA" w:eastAsia="uk-UA"/>
+        </w:rPr>
+        <w:t>i</w:t>
+      </w:r>
+      <w:r>
+        <w:rPr>
+          <w:rFonts w:ascii="Consolas" w:hAnsi="Consolas"/>
+          <w:color w:val="D4D4D4"/>
+          <w:sz w:val="21"/>
+          <w:szCs w:val="21"/>
+          <w:lang w:val="uk-UA" w:eastAsia="uk-UA"/>
+        </w:rPr>
+        <w:t>++) {</w:t>
+      </w:r>
+    </w:p>
+    <w:p>
+      <w:pPr>
+        <w:shd w:val="clear" w:color="auto" w:fill="1E1E1E"/>
+        <w:suppressAutoHyphens w:val="0"/>
+        <w:spacing w:line="285" w:lineRule="atLeast"/>
+        <w:jc w:val="left"/>
+        <w:rPr>
+          <w:rFonts w:ascii="Consolas" w:hAnsi="Consolas"/>
+          <w:color w:val="D4D4D4"/>
+          <w:sz w:val="21"/>
+          <w:szCs w:val="21"/>
+          <w:lang w:val="uk-UA" w:eastAsia="uk-UA"/>
+        </w:rPr>
+      </w:pPr>
+      <w:r>
+        <w:rPr>
+          <w:rFonts w:ascii="Consolas" w:hAnsi="Consolas"/>
+          <w:color w:val="D4D4D4"/>
+          <w:sz w:val="21"/>
+          <w:szCs w:val="21"/>
+          <w:lang w:val="uk-UA" w:eastAsia="uk-UA"/>
+        </w:rPr>
+        <w:t xml:space="preserve">            </w:t>
+      </w:r>
+      <w:proofErr w:type="spellStart"/>
+      <w:r>
+        <w:rPr>
+          <w:rFonts w:ascii="Consolas" w:hAnsi="Consolas"/>
+          <w:color w:val="C586C0"/>
+          <w:sz w:val="21"/>
+          <w:szCs w:val="21"/>
+          <w:lang w:val="uk-UA" w:eastAsia="uk-UA"/>
+        </w:rPr>
+        <w:t>try</w:t>
+      </w:r>
+      <w:proofErr w:type="spellEnd"/>
+      <w:r>
+        <w:rPr>
+          <w:rFonts w:ascii="Consolas" w:hAnsi="Consolas"/>
+          <w:color w:val="D4D4D4"/>
+          <w:sz w:val="21"/>
+          <w:szCs w:val="21"/>
+          <w:lang w:val="uk-UA" w:eastAsia="uk-UA"/>
+        </w:rPr>
+        <w:t xml:space="preserve"> {</w:t>
+      </w:r>
+    </w:p>
+    <w:p>
+      <w:pPr>
+        <w:shd w:val="clear" w:color="auto" w:fill="1E1E1E"/>
+        <w:suppressAutoHyphens w:val="0"/>
+        <w:spacing w:line="285" w:lineRule="atLeast"/>
+        <w:jc w:val="left"/>
+        <w:rPr>
+          <w:rFonts w:ascii="Consolas" w:hAnsi="Consolas"/>
+          <w:color w:val="D4D4D4"/>
+          <w:sz w:val="21"/>
+          <w:szCs w:val="21"/>
+          <w:lang w:val="uk-UA" w:eastAsia="uk-UA"/>
+        </w:rPr>
+      </w:pPr>
+      <w:r>
+        <w:rPr>
+          <w:rFonts w:ascii="Consolas" w:hAnsi="Consolas"/>
+          <w:color w:val="D4D4D4"/>
+          <w:sz w:val="21"/>
+          <w:szCs w:val="21"/>
+          <w:lang w:val="uk-UA" w:eastAsia="uk-UA"/>
+        </w:rPr>
+        <w:t xml:space="preserve">                </w:t>
+      </w:r>
+      <w:proofErr w:type="spellStart"/>
+      <w:r>
+        <w:rPr>
+          <w:rFonts w:ascii="Consolas" w:hAnsi="Consolas"/>
+          <w:color w:val="4EC9B0"/>
+          <w:sz w:val="21"/>
+          <w:szCs w:val="21"/>
+          <w:lang w:val="uk-UA" w:eastAsia="uk-UA"/>
+        </w:rPr>
+        <w:t>Thread</w:t>
+      </w:r>
+      <w:r>
+        <w:rPr>
+          <w:rFonts w:ascii="Consolas" w:hAnsi="Consolas"/>
+          <w:color w:val="D4D4D4"/>
+          <w:sz w:val="21"/>
+          <w:szCs w:val="21"/>
+          <w:lang w:val="uk-UA" w:eastAsia="uk-UA"/>
+        </w:rPr>
+        <w:t>.</w:t>
+      </w:r>
+      <w:r>
+        <w:rPr>
+          <w:rFonts w:ascii="Consolas" w:hAnsi="Consolas"/>
+          <w:color w:val="DCDCAA"/>
+          <w:sz w:val="21"/>
+          <w:szCs w:val="21"/>
+          <w:lang w:val="uk-UA" w:eastAsia="uk-UA"/>
+        </w:rPr>
+        <w:t>sleep</w:t>
+      </w:r>
+      <w:proofErr w:type="spellEnd"/>
+      <w:r>
+        <w:rPr>
+          <w:rFonts w:ascii="Consolas" w:hAnsi="Consolas"/>
+          <w:color w:val="D4D4D4"/>
+          <w:sz w:val="21"/>
+          <w:szCs w:val="21"/>
+          <w:lang w:val="uk-UA" w:eastAsia="uk-UA"/>
+        </w:rPr>
+        <w:t>(</w:t>
+      </w:r>
+      <w:r>
+        <w:rPr>
+          <w:rFonts w:ascii="Consolas" w:hAnsi="Consolas"/>
+          <w:color w:val="B5CEA8"/>
+          <w:sz w:val="21"/>
+          <w:szCs w:val="21"/>
+          <w:lang w:val="uk-UA" w:eastAsia="uk-UA"/>
+        </w:rPr>
+        <w:t>1000</w:t>
+      </w:r>
+      <w:r>
+        <w:rPr>
+          <w:rFonts w:ascii="Consolas" w:hAnsi="Consolas"/>
+          <w:color w:val="D4D4D4"/>
+          <w:sz w:val="21"/>
+          <w:szCs w:val="21"/>
+          <w:lang w:val="uk-UA" w:eastAsia="uk-UA"/>
+        </w:rPr>
+        <w:t>);</w:t>
+      </w:r>
+    </w:p>
+    <w:p>
+      <w:pPr>
+        <w:shd w:val="clear" w:color="auto" w:fill="1E1E1E"/>
+        <w:suppressAutoHyphens w:val="0"/>
+        <w:spacing w:line="285" w:lineRule="atLeast"/>
+        <w:jc w:val="left"/>
+        <w:rPr>
+          <w:rFonts w:ascii="Consolas" w:hAnsi="Consolas"/>
+          <w:color w:val="D4D4D4"/>
+          <w:sz w:val="21"/>
+          <w:szCs w:val="21"/>
+          <w:lang w:val="uk-UA" w:eastAsia="uk-UA"/>
+        </w:rPr>
+      </w:pPr>
+      <w:r>
+        <w:rPr>
+          <w:rFonts w:ascii="Consolas" w:hAnsi="Consolas"/>
+          <w:color w:val="D4D4D4"/>
+          <w:sz w:val="21"/>
+          <w:szCs w:val="21"/>
+          <w:lang w:val="uk-UA" w:eastAsia="uk-UA"/>
+        </w:rPr>
+        <w:t xml:space="preserve">            } </w:t>
+      </w:r>
+      <w:proofErr w:type="spellStart"/>
+      <w:r>
+        <w:rPr>
+          <w:rFonts w:ascii="Consolas" w:hAnsi="Consolas"/>
+          <w:color w:val="C586C0"/>
+          <w:sz w:val="21"/>
+          <w:szCs w:val="21"/>
+          <w:lang w:val="uk-UA" w:eastAsia="uk-UA"/>
+        </w:rPr>
+        <w:t>catch</w:t>
+      </w:r>
+      <w:proofErr w:type="spellEnd"/>
+      <w:r>
+        <w:rPr>
+          <w:rFonts w:ascii="Consolas" w:hAnsi="Consolas"/>
+          <w:color w:val="D4D4D4"/>
+          <w:sz w:val="21"/>
+          <w:szCs w:val="21"/>
+          <w:lang w:val="uk-UA" w:eastAsia="uk-UA"/>
+        </w:rPr>
+        <w:t xml:space="preserve"> (</w:t>
+      </w:r>
+      <w:proofErr w:type="spellStart"/>
+      <w:r>
+        <w:rPr>
+          <w:rFonts w:ascii="Consolas" w:hAnsi="Consolas"/>
+          <w:color w:val="4EC9B0"/>
+          <w:sz w:val="21"/>
+          <w:szCs w:val="21"/>
+          <w:lang w:val="uk-UA" w:eastAsia="uk-UA"/>
+        </w:rPr>
+        <w:t>InterruptedException</w:t>
+      </w:r>
+      <w:proofErr w:type="spellEnd"/>
+      <w:r>
+        <w:rPr>
+          <w:rFonts w:ascii="Consolas" w:hAnsi="Consolas"/>
+          <w:color w:val="D4D4D4"/>
+          <w:sz w:val="21"/>
+          <w:szCs w:val="21"/>
+          <w:lang w:val="uk-UA" w:eastAsia="uk-UA"/>
+        </w:rPr>
+        <w:t xml:space="preserve"> </w:t>
+      </w:r>
+      <w:r>
+        <w:rPr>
+          <w:rFonts w:ascii="Consolas" w:hAnsi="Consolas"/>
+          <w:color w:val="9CDCFE"/>
+          <w:sz w:val="21"/>
+          <w:szCs w:val="21"/>
+          <w:lang w:val="uk-UA" w:eastAsia="uk-UA"/>
+        </w:rPr>
+        <w:t>e</w:t>
+      </w:r>
+      <w:r>
+        <w:rPr>
+          <w:rFonts w:ascii="Consolas" w:hAnsi="Consolas"/>
+          <w:color w:val="D4D4D4"/>
+          <w:sz w:val="21"/>
+          <w:szCs w:val="21"/>
+          <w:lang w:val="uk-UA" w:eastAsia="uk-UA"/>
+        </w:rPr>
+        <w:t>) {</w:t>
+      </w:r>
+    </w:p>
+    <w:p>
+      <w:pPr>
+        <w:shd w:val="clear" w:color="auto" w:fill="1E1E1E"/>
+        <w:suppressAutoHyphens w:val="0"/>
+        <w:spacing w:line="285" w:lineRule="atLeast"/>
+        <w:jc w:val="left"/>
+        <w:rPr>
+          <w:rFonts w:ascii="Consolas" w:hAnsi="Consolas"/>
+          <w:color w:val="D4D4D4"/>
+          <w:sz w:val="21"/>
+          <w:szCs w:val="21"/>
+          <w:lang w:val="uk-UA" w:eastAsia="uk-UA"/>
+        </w:rPr>
+      </w:pPr>
+      <w:r>
+        <w:rPr>
+          <w:rFonts w:ascii="Consolas" w:hAnsi="Consolas"/>
+          <w:color w:val="D4D4D4"/>
+          <w:sz w:val="21"/>
+          <w:szCs w:val="21"/>
+          <w:lang w:val="uk-UA" w:eastAsia="uk-UA"/>
+        </w:rPr>
+        <w:t>            }</w:t>
+      </w:r>
+    </w:p>
+    <w:p>
+      <w:pPr>
+        <w:shd w:val="clear" w:color="auto" w:fill="1E1E1E"/>
+        <w:suppressAutoHyphens w:val="0"/>
+        <w:spacing w:line="285" w:lineRule="atLeast"/>
+        <w:jc w:val="left"/>
+        <w:rPr>
+          <w:rFonts w:ascii="Consolas" w:hAnsi="Consolas"/>
+          <w:color w:val="D4D4D4"/>
+          <w:sz w:val="21"/>
+          <w:szCs w:val="21"/>
+          <w:lang w:val="uk-UA" w:eastAsia="uk-UA"/>
+        </w:rPr>
+      </w:pPr>
+      <w:r>
+        <w:rPr>
+          <w:rFonts w:ascii="Consolas" w:hAnsi="Consolas"/>
+          <w:color w:val="D4D4D4"/>
+          <w:sz w:val="21"/>
+          <w:szCs w:val="21"/>
+          <w:lang w:val="uk-UA" w:eastAsia="uk-UA"/>
+        </w:rPr>
+        <w:t xml:space="preserve">            </w:t>
+      </w:r>
+      <w:proofErr w:type="spellStart"/>
+      <w:r>
+        <w:rPr>
+          <w:rFonts w:ascii="Consolas" w:hAnsi="Consolas"/>
+          <w:color w:val="4EC9B0"/>
+          <w:sz w:val="21"/>
+          <w:szCs w:val="21"/>
+          <w:lang w:val="uk-UA" w:eastAsia="uk-UA"/>
+        </w:rPr>
+        <w:t>System</w:t>
+      </w:r>
+      <w:r>
+        <w:rPr>
+          <w:rFonts w:ascii="Consolas" w:hAnsi="Consolas"/>
+          <w:color w:val="D4D4D4"/>
+          <w:sz w:val="21"/>
+          <w:szCs w:val="21"/>
+          <w:lang w:val="uk-UA" w:eastAsia="uk-UA"/>
+        </w:rPr>
+        <w:t>.</w:t>
+      </w:r>
+      <w:r>
+        <w:rPr>
+          <w:rFonts w:ascii="Consolas" w:hAnsi="Consolas"/>
+          <w:color w:val="4FC1FF"/>
+          <w:sz w:val="21"/>
+          <w:szCs w:val="21"/>
+          <w:lang w:val="uk-UA" w:eastAsia="uk-UA"/>
+        </w:rPr>
+        <w:t>out</w:t>
+      </w:r>
+      <w:r>
+        <w:rPr>
+          <w:rFonts w:ascii="Consolas" w:hAnsi="Consolas"/>
+          <w:color w:val="D4D4D4"/>
+          <w:sz w:val="21"/>
+          <w:szCs w:val="21"/>
+          <w:lang w:val="uk-UA" w:eastAsia="uk-UA"/>
+        </w:rPr>
+        <w:t>.</w:t>
+      </w:r>
+      <w:r>
+        <w:rPr>
+          <w:rFonts w:ascii="Consolas" w:hAnsi="Consolas"/>
+          <w:color w:val="DCDCAA"/>
+          <w:sz w:val="21"/>
+          <w:szCs w:val="21"/>
+          <w:lang w:val="uk-UA" w:eastAsia="uk-UA"/>
+        </w:rPr>
+        <w:t>println</w:t>
+      </w:r>
+      <w:proofErr w:type="spellEnd"/>
+      <w:r>
+        <w:rPr>
+          <w:rFonts w:ascii="Consolas" w:hAnsi="Consolas"/>
+          <w:color w:val="D4D4D4"/>
+          <w:sz w:val="21"/>
+          <w:szCs w:val="21"/>
+          <w:lang w:val="uk-UA" w:eastAsia="uk-UA"/>
+        </w:rPr>
+        <w:t>(</w:t>
+      </w:r>
+      <w:r>
+        <w:rPr>
+          <w:rFonts w:ascii="Consolas" w:hAnsi="Consolas"/>
+          <w:color w:val="CE9178"/>
+          <w:sz w:val="21"/>
+          <w:szCs w:val="21"/>
+          <w:lang w:val="uk-UA" w:eastAsia="uk-UA"/>
+        </w:rPr>
+        <w:t>"курка!"</w:t>
+      </w:r>
+      <w:r>
+        <w:rPr>
+          <w:rFonts w:ascii="Consolas" w:hAnsi="Consolas"/>
+          <w:color w:val="D4D4D4"/>
+          <w:sz w:val="21"/>
+          <w:szCs w:val="21"/>
+          <w:lang w:val="uk-UA" w:eastAsia="uk-UA"/>
+        </w:rPr>
+        <w:t>);</w:t>
+      </w:r>
+    </w:p>
+    <w:p>
+      <w:pPr>
+        <w:shd w:val="clear" w:color="auto" w:fill="1E1E1E"/>
+        <w:suppressAutoHyphens w:val="0"/>
+        <w:spacing w:line="285" w:lineRule="atLeast"/>
+        <w:jc w:val="left"/>
+        <w:rPr>
+          <w:rFonts w:ascii="Consolas" w:hAnsi="Consolas"/>
+          <w:color w:val="D4D4D4"/>
+          <w:sz w:val="21"/>
+          <w:szCs w:val="21"/>
+          <w:lang w:val="uk-UA" w:eastAsia="uk-UA"/>
+        </w:rPr>
+      </w:pPr>
+      <w:r>
+        <w:rPr>
+          <w:rFonts w:ascii="Consolas" w:hAnsi="Consolas"/>
+          <w:color w:val="D4D4D4"/>
+          <w:sz w:val="21"/>
+          <w:szCs w:val="21"/>
+          <w:lang w:val="uk-UA" w:eastAsia="uk-UA"/>
+        </w:rPr>
+        <w:t>        }</w:t>
+      </w:r>
+    </w:p>
+    <w:p>
+      <w:pPr>
+        <w:shd w:val="clear" w:color="auto" w:fill="1E1E1E"/>
+        <w:suppressAutoHyphens w:val="0"/>
+        <w:spacing w:line="285" w:lineRule="atLeast"/>
+        <w:jc w:val="left"/>
+        <w:rPr>
+          <w:rFonts w:ascii="Consolas" w:hAnsi="Consolas"/>
+          <w:color w:val="D4D4D4"/>
+          <w:sz w:val="21"/>
+          <w:szCs w:val="21"/>
+          <w:lang w:val="uk-UA" w:eastAsia="uk-UA"/>
+        </w:rPr>
+      </w:pPr>
+      <w:r>
+        <w:rPr>
+          <w:rFonts w:ascii="Consolas" w:hAnsi="Consolas"/>
+          <w:color w:val="D4D4D4"/>
+          <w:sz w:val="21"/>
+          <w:szCs w:val="21"/>
+          <w:lang w:val="uk-UA" w:eastAsia="uk-UA"/>
+        </w:rPr>
+        <w:t xml:space="preserve">        </w:t>
+      </w:r>
+      <w:proofErr w:type="spellStart"/>
+      <w:r>
+        <w:rPr>
+          <w:rFonts w:ascii="Consolas" w:hAnsi="Consolas"/>
+          <w:color w:val="C586C0"/>
+          <w:sz w:val="21"/>
+          <w:szCs w:val="21"/>
+          <w:lang w:val="uk-UA" w:eastAsia="uk-UA"/>
+        </w:rPr>
+        <w:t>if</w:t>
+      </w:r>
+      <w:proofErr w:type="spellEnd"/>
+      <w:r>
+        <w:rPr>
+          <w:rFonts w:ascii="Consolas" w:hAnsi="Consolas"/>
+          <w:color w:val="D4D4D4"/>
+          <w:sz w:val="21"/>
+          <w:szCs w:val="21"/>
+          <w:lang w:val="uk-UA" w:eastAsia="uk-UA"/>
+        </w:rPr>
+        <w:t xml:space="preserve"> (</w:t>
+      </w:r>
+      <w:proofErr w:type="spellStart"/>
+      <w:r>
+        <w:rPr>
+          <w:rFonts w:ascii="Consolas" w:hAnsi="Consolas"/>
+          <w:color w:val="9CDCFE"/>
+          <w:sz w:val="21"/>
+          <w:szCs w:val="21"/>
+          <w:lang w:val="uk-UA" w:eastAsia="uk-UA"/>
+        </w:rPr>
+        <w:t>mAnotherOpinion</w:t>
+      </w:r>
+      <w:r>
+        <w:rPr>
+          <w:rFonts w:ascii="Consolas" w:hAnsi="Consolas"/>
+          <w:color w:val="D4D4D4"/>
+          <w:sz w:val="21"/>
+          <w:szCs w:val="21"/>
+          <w:lang w:val="uk-UA" w:eastAsia="uk-UA"/>
+        </w:rPr>
+        <w:t>.</w:t>
+      </w:r>
+      <w:r>
+        <w:rPr>
+          <w:rFonts w:ascii="Consolas" w:hAnsi="Consolas"/>
+          <w:color w:val="DCDCAA"/>
+          <w:sz w:val="21"/>
+          <w:szCs w:val="21"/>
+          <w:lang w:val="uk-UA" w:eastAsia="uk-UA"/>
+        </w:rPr>
+        <w:t>isAlive</w:t>
+      </w:r>
+      <w:proofErr w:type="spellEnd"/>
+      <w:r>
+        <w:rPr>
+          <w:rFonts w:ascii="Consolas" w:hAnsi="Consolas"/>
+          <w:color w:val="D4D4D4"/>
+          <w:sz w:val="21"/>
+          <w:szCs w:val="21"/>
+          <w:lang w:val="uk-UA" w:eastAsia="uk-UA"/>
+        </w:rPr>
+        <w:t>()) {</w:t>
+      </w:r>
+    </w:p>
+    <w:p>
+      <w:pPr>
+        <w:shd w:val="clear" w:color="auto" w:fill="1E1E1E"/>
+        <w:suppressAutoHyphens w:val="0"/>
+        <w:spacing w:line="285" w:lineRule="atLeast"/>
+        <w:jc w:val="left"/>
+        <w:rPr>
+          <w:rFonts w:ascii="Consolas" w:hAnsi="Consolas"/>
+          <w:color w:val="D4D4D4"/>
+          <w:sz w:val="21"/>
+          <w:szCs w:val="21"/>
+          <w:lang w:val="uk-UA" w:eastAsia="uk-UA"/>
+        </w:rPr>
+      </w:pPr>
+      <w:r>
+        <w:rPr>
+          <w:rFonts w:ascii="Consolas" w:hAnsi="Consolas"/>
+          <w:color w:val="D4D4D4"/>
+          <w:sz w:val="21"/>
+          <w:szCs w:val="21"/>
+          <w:lang w:val="uk-UA" w:eastAsia="uk-UA"/>
+        </w:rPr>
+        <w:t xml:space="preserve">            </w:t>
+      </w:r>
+      <w:proofErr w:type="spellStart"/>
+      <w:r>
+        <w:rPr>
+          <w:rFonts w:ascii="Consolas" w:hAnsi="Consolas"/>
+          <w:color w:val="C586C0"/>
+          <w:sz w:val="21"/>
+          <w:szCs w:val="21"/>
+          <w:lang w:val="uk-UA" w:eastAsia="uk-UA"/>
+        </w:rPr>
+        <w:t>try</w:t>
+      </w:r>
+      <w:proofErr w:type="spellEnd"/>
+      <w:r>
+        <w:rPr>
+          <w:rFonts w:ascii="Consolas" w:hAnsi="Consolas"/>
+          <w:color w:val="D4D4D4"/>
+          <w:sz w:val="21"/>
+          <w:szCs w:val="21"/>
+          <w:lang w:val="uk-UA" w:eastAsia="uk-UA"/>
+        </w:rPr>
+        <w:t xml:space="preserve"> {</w:t>
+      </w:r>
+    </w:p>
+    <w:p>
+      <w:pPr>
+        <w:shd w:val="clear" w:color="auto" w:fill="1E1E1E"/>
+        <w:suppressAutoHyphens w:val="0"/>
+        <w:spacing w:line="285" w:lineRule="atLeast"/>
+        <w:jc w:val="left"/>
+        <w:rPr>
+          <w:rFonts w:ascii="Consolas" w:hAnsi="Consolas"/>
+          <w:color w:val="D4D4D4"/>
+          <w:sz w:val="21"/>
+          <w:szCs w:val="21"/>
+          <w:lang w:val="uk-UA" w:eastAsia="uk-UA"/>
+        </w:rPr>
+      </w:pPr>
+      <w:r>
+        <w:rPr>
+          <w:rFonts w:ascii="Consolas" w:hAnsi="Consolas"/>
+          <w:color w:val="D4D4D4"/>
+          <w:sz w:val="21"/>
+          <w:szCs w:val="21"/>
+          <w:lang w:val="uk-UA" w:eastAsia="uk-UA"/>
+        </w:rPr>
+        <w:t xml:space="preserve">                </w:t>
+      </w:r>
+      <w:proofErr w:type="spellStart"/>
+      <w:r>
+        <w:rPr>
+          <w:rFonts w:ascii="Consolas" w:hAnsi="Consolas"/>
+          <w:color w:val="9CDCFE"/>
+          <w:sz w:val="21"/>
+          <w:szCs w:val="21"/>
+          <w:lang w:val="uk-UA" w:eastAsia="uk-UA"/>
+        </w:rPr>
+        <w:t>mAnotherOpinion</w:t>
+      </w:r>
+      <w:r>
+        <w:rPr>
+          <w:rFonts w:ascii="Consolas" w:hAnsi="Consolas"/>
+          <w:color w:val="D4D4D4"/>
+          <w:sz w:val="21"/>
+          <w:szCs w:val="21"/>
+          <w:lang w:val="uk-UA" w:eastAsia="uk-UA"/>
+        </w:rPr>
+        <w:t>.</w:t>
+      </w:r>
+      <w:r>
+        <w:rPr>
+          <w:rFonts w:ascii="Consolas" w:hAnsi="Consolas"/>
+          <w:color w:val="DCDCAA"/>
+          <w:sz w:val="21"/>
+          <w:szCs w:val="21"/>
+          <w:lang w:val="uk-UA" w:eastAsia="uk-UA"/>
+        </w:rPr>
+        <w:t>join</w:t>
+      </w:r>
+      <w:proofErr w:type="spellEnd"/>
+      <w:r>
+        <w:rPr>
+          <w:rFonts w:ascii="Consolas" w:hAnsi="Consolas"/>
+          <w:color w:val="D4D4D4"/>
+          <w:sz w:val="21"/>
+          <w:szCs w:val="21"/>
+          <w:lang w:val="uk-UA" w:eastAsia="uk-UA"/>
+        </w:rPr>
+        <w:t>();</w:t>
+      </w:r>
+    </w:p>
+    <w:p>
+      <w:pPr>
+        <w:shd w:val="clear" w:color="auto" w:fill="1E1E1E"/>
+        <w:suppressAutoHyphens w:val="0"/>
+        <w:spacing w:line="285" w:lineRule="atLeast"/>
+        <w:jc w:val="left"/>
+        <w:rPr>
+          <w:rFonts w:ascii="Consolas" w:hAnsi="Consolas"/>
+          <w:color w:val="D4D4D4"/>
+          <w:sz w:val="21"/>
+          <w:szCs w:val="21"/>
+          <w:lang w:val="uk-UA" w:eastAsia="uk-UA"/>
+        </w:rPr>
+      </w:pPr>
+      <w:r>
+        <w:rPr>
+          <w:rFonts w:ascii="Consolas" w:hAnsi="Consolas"/>
+          <w:color w:val="D4D4D4"/>
+          <w:sz w:val="21"/>
+          <w:szCs w:val="21"/>
+          <w:lang w:val="uk-UA" w:eastAsia="uk-UA"/>
+        </w:rPr>
+        <w:t xml:space="preserve">            } </w:t>
+      </w:r>
+      <w:proofErr w:type="spellStart"/>
+      <w:r>
+        <w:rPr>
+          <w:rFonts w:ascii="Consolas" w:hAnsi="Consolas"/>
+          <w:color w:val="C586C0"/>
+          <w:sz w:val="21"/>
+          <w:szCs w:val="21"/>
+          <w:lang w:val="uk-UA" w:eastAsia="uk-UA"/>
+        </w:rPr>
+        <w:t>catch</w:t>
+      </w:r>
+      <w:proofErr w:type="spellEnd"/>
+      <w:r>
+        <w:rPr>
+          <w:rFonts w:ascii="Consolas" w:hAnsi="Consolas"/>
+          <w:color w:val="D4D4D4"/>
+          <w:sz w:val="21"/>
+          <w:szCs w:val="21"/>
+          <w:lang w:val="uk-UA" w:eastAsia="uk-UA"/>
+        </w:rPr>
+        <w:t xml:space="preserve"> (</w:t>
+      </w:r>
+      <w:proofErr w:type="spellStart"/>
+      <w:r>
+        <w:rPr>
+          <w:rFonts w:ascii="Consolas" w:hAnsi="Consolas"/>
+          <w:color w:val="4EC9B0"/>
+          <w:sz w:val="21"/>
+          <w:szCs w:val="21"/>
+          <w:lang w:val="uk-UA" w:eastAsia="uk-UA"/>
+        </w:rPr>
+        <w:t>InterruptedException</w:t>
+      </w:r>
+      <w:proofErr w:type="spellEnd"/>
+      <w:r>
+        <w:rPr>
+          <w:rFonts w:ascii="Consolas" w:hAnsi="Consolas"/>
+          <w:color w:val="D4D4D4"/>
+          <w:sz w:val="21"/>
+          <w:szCs w:val="21"/>
+          <w:lang w:val="uk-UA" w:eastAsia="uk-UA"/>
+        </w:rPr>
+        <w:t xml:space="preserve"> </w:t>
+      </w:r>
+      <w:r>
+        <w:rPr>
+          <w:rFonts w:ascii="Consolas" w:hAnsi="Consolas"/>
+          <w:color w:val="9CDCFE"/>
+          <w:sz w:val="21"/>
+          <w:szCs w:val="21"/>
+          <w:lang w:val="uk-UA" w:eastAsia="uk-UA"/>
+        </w:rPr>
+        <w:t>e</w:t>
+      </w:r>
+      <w:r>
+        <w:rPr>
+          <w:rFonts w:ascii="Consolas" w:hAnsi="Consolas"/>
+          <w:color w:val="D4D4D4"/>
+          <w:sz w:val="21"/>
+          <w:szCs w:val="21"/>
+          <w:lang w:val="uk-UA" w:eastAsia="uk-UA"/>
+        </w:rPr>
+        <w:t>) {</w:t>
+      </w:r>
+    </w:p>
+    <w:p>
+      <w:pPr>
+        <w:shd w:val="clear" w:color="auto" w:fill="1E1E1E"/>
+        <w:suppressAutoHyphens w:val="0"/>
+        <w:spacing w:line="285" w:lineRule="atLeast"/>
+        <w:jc w:val="left"/>
+        <w:rPr>
+          <w:rFonts w:ascii="Consolas" w:hAnsi="Consolas"/>
+          <w:color w:val="D4D4D4"/>
+          <w:sz w:val="21"/>
+          <w:szCs w:val="21"/>
+          <w:lang w:val="uk-UA" w:eastAsia="uk-UA"/>
+        </w:rPr>
+      </w:pPr>
+      <w:r>
+        <w:rPr>
+          <w:rFonts w:ascii="Consolas" w:hAnsi="Consolas"/>
+          <w:color w:val="D4D4D4"/>
+          <w:sz w:val="21"/>
+          <w:szCs w:val="21"/>
+          <w:lang w:val="uk-UA" w:eastAsia="uk-UA"/>
+        </w:rPr>
+        <w:t>            }</w:t>
+      </w:r>
+    </w:p>
+    <w:p>
+      <w:pPr>
+        <w:shd w:val="clear" w:color="auto" w:fill="1E1E1E"/>
+        <w:suppressAutoHyphens w:val="0"/>
+        <w:spacing w:line="285" w:lineRule="atLeast"/>
+        <w:jc w:val="left"/>
+        <w:rPr>
+          <w:rFonts w:ascii="Consolas" w:hAnsi="Consolas"/>
+          <w:color w:val="D4D4D4"/>
+          <w:sz w:val="21"/>
+          <w:szCs w:val="21"/>
+          <w:lang w:val="uk-UA" w:eastAsia="uk-UA"/>
+        </w:rPr>
+      </w:pPr>
+      <w:r>
+        <w:rPr>
+          <w:rFonts w:ascii="Consolas" w:hAnsi="Consolas"/>
+          <w:color w:val="D4D4D4"/>
+          <w:sz w:val="21"/>
+          <w:szCs w:val="21"/>
+          <w:lang w:val="uk-UA" w:eastAsia="uk-UA"/>
+        </w:rPr>
+        <w:t xml:space="preserve">            </w:t>
+      </w:r>
+      <w:proofErr w:type="spellStart"/>
+      <w:r>
+        <w:rPr>
+          <w:rFonts w:ascii="Consolas" w:hAnsi="Consolas"/>
+          <w:color w:val="4EC9B0"/>
+          <w:sz w:val="21"/>
+          <w:szCs w:val="21"/>
+          <w:lang w:val="uk-UA" w:eastAsia="uk-UA"/>
+        </w:rPr>
+        <w:t>System</w:t>
+      </w:r>
+      <w:r>
+        <w:rPr>
+          <w:rFonts w:ascii="Consolas" w:hAnsi="Consolas"/>
+          <w:color w:val="D4D4D4"/>
+          <w:sz w:val="21"/>
+          <w:szCs w:val="21"/>
+          <w:lang w:val="uk-UA" w:eastAsia="uk-UA"/>
+        </w:rPr>
+        <w:t>.</w:t>
+      </w:r>
+      <w:r>
+        <w:rPr>
+          <w:rFonts w:ascii="Consolas" w:hAnsi="Consolas"/>
+          <w:color w:val="4FC1FF"/>
+          <w:sz w:val="21"/>
+          <w:szCs w:val="21"/>
+          <w:lang w:val="uk-UA" w:eastAsia="uk-UA"/>
+        </w:rPr>
+        <w:t>out</w:t>
+      </w:r>
+      <w:r>
+        <w:rPr>
+          <w:rFonts w:ascii="Consolas" w:hAnsi="Consolas"/>
+          <w:color w:val="D4D4D4"/>
+          <w:sz w:val="21"/>
+          <w:szCs w:val="21"/>
+          <w:lang w:val="uk-UA" w:eastAsia="uk-UA"/>
+        </w:rPr>
+        <w:t>.</w:t>
+      </w:r>
+      <w:r>
+        <w:rPr>
+          <w:rFonts w:ascii="Consolas" w:hAnsi="Consolas"/>
+          <w:color w:val="DCDCAA"/>
+          <w:sz w:val="21"/>
+          <w:szCs w:val="21"/>
+          <w:lang w:val="uk-UA" w:eastAsia="uk-UA"/>
+        </w:rPr>
+        <w:t>println</w:t>
+      </w:r>
+      <w:proofErr w:type="spellEnd"/>
+      <w:r>
+        <w:rPr>
+          <w:rFonts w:ascii="Consolas" w:hAnsi="Consolas"/>
+          <w:color w:val="D4D4D4"/>
+          <w:sz w:val="21"/>
+          <w:szCs w:val="21"/>
+          <w:lang w:val="uk-UA" w:eastAsia="uk-UA"/>
+        </w:rPr>
+        <w:t>(</w:t>
+      </w:r>
+      <w:r>
+        <w:rPr>
+          <w:rFonts w:ascii="Consolas" w:hAnsi="Consolas"/>
+          <w:color w:val="CE9178"/>
+          <w:sz w:val="21"/>
+          <w:szCs w:val="21"/>
+          <w:lang w:val="uk-UA" w:eastAsia="uk-UA"/>
+        </w:rPr>
+        <w:t>"Першим було яйце!"</w:t>
+      </w:r>
+      <w:r>
+        <w:rPr>
+          <w:rFonts w:ascii="Consolas" w:hAnsi="Consolas"/>
+          <w:color w:val="D4D4D4"/>
+          <w:sz w:val="21"/>
+          <w:szCs w:val="21"/>
+          <w:lang w:val="uk-UA" w:eastAsia="uk-UA"/>
+        </w:rPr>
+        <w:t>);</w:t>
+      </w:r>
+    </w:p>
+    <w:p>
+      <w:pPr>
+        <w:shd w:val="clear" w:color="auto" w:fill="1E1E1E"/>
+        <w:suppressAutoHyphens w:val="0"/>
+        <w:spacing w:line="285" w:lineRule="atLeast"/>
+        <w:jc w:val="left"/>
+        <w:rPr>
+          <w:rFonts w:ascii="Consolas" w:hAnsi="Consolas"/>
+          <w:color w:val="D4D4D4"/>
+          <w:sz w:val="21"/>
+          <w:szCs w:val="21"/>
+          <w:lang w:val="uk-UA" w:eastAsia="uk-UA"/>
+        </w:rPr>
+      </w:pPr>
+      <w:r>
+        <w:rPr>
+          <w:rFonts w:ascii="Consolas" w:hAnsi="Consolas"/>
+          <w:color w:val="D4D4D4"/>
+          <w:sz w:val="21"/>
+          <w:szCs w:val="21"/>
+          <w:lang w:val="uk-UA" w:eastAsia="uk-UA"/>
+        </w:rPr>
+        <w:t xml:space="preserve">        } </w:t>
+      </w:r>
+      <w:proofErr w:type="spellStart"/>
+      <w:r>
+        <w:rPr>
+          <w:rFonts w:ascii="Consolas" w:hAnsi="Consolas"/>
+          <w:color w:val="C586C0"/>
+          <w:sz w:val="21"/>
+          <w:szCs w:val="21"/>
+          <w:lang w:val="uk-UA" w:eastAsia="uk-UA"/>
+        </w:rPr>
+        <w:t>else</w:t>
+      </w:r>
+      <w:proofErr w:type="spellEnd"/>
+      <w:r>
+        <w:rPr>
+          <w:rFonts w:ascii="Consolas" w:hAnsi="Consolas"/>
+          <w:color w:val="D4D4D4"/>
+          <w:sz w:val="21"/>
+          <w:szCs w:val="21"/>
+          <w:lang w:val="uk-UA" w:eastAsia="uk-UA"/>
+        </w:rPr>
+        <w:t xml:space="preserve"> {</w:t>
+      </w:r>
+    </w:p>
+    <w:p>
+      <w:pPr>
+        <w:shd w:val="clear" w:color="auto" w:fill="1E1E1E"/>
+        <w:suppressAutoHyphens w:val="0"/>
+        <w:spacing w:line="285" w:lineRule="atLeast"/>
+        <w:jc w:val="left"/>
+        <w:rPr>
+          <w:rFonts w:ascii="Consolas" w:hAnsi="Consolas"/>
+          <w:color w:val="D4D4D4"/>
+          <w:sz w:val="21"/>
+          <w:szCs w:val="21"/>
+          <w:lang w:val="uk-UA" w:eastAsia="uk-UA"/>
+        </w:rPr>
+      </w:pPr>
+      <w:r>
+        <w:rPr>
+          <w:rFonts w:ascii="Consolas" w:hAnsi="Consolas"/>
+          <w:color w:val="D4D4D4"/>
+          <w:sz w:val="21"/>
+          <w:szCs w:val="21"/>
+          <w:lang w:val="uk-UA" w:eastAsia="uk-UA"/>
+        </w:rPr>
+        <w:t xml:space="preserve">            </w:t>
+      </w:r>
+      <w:proofErr w:type="spellStart"/>
+      <w:r>
+        <w:rPr>
+          <w:rFonts w:ascii="Consolas" w:hAnsi="Consolas"/>
+          <w:color w:val="4EC9B0"/>
+          <w:sz w:val="21"/>
+          <w:szCs w:val="21"/>
+          <w:lang w:val="uk-UA" w:eastAsia="uk-UA"/>
+        </w:rPr>
+        <w:t>System</w:t>
+      </w:r>
+      <w:r>
+        <w:rPr>
+          <w:rFonts w:ascii="Consolas" w:hAnsi="Consolas"/>
+          <w:color w:val="D4D4D4"/>
+          <w:sz w:val="21"/>
+          <w:szCs w:val="21"/>
+          <w:lang w:val="uk-UA" w:eastAsia="uk-UA"/>
+        </w:rPr>
+        <w:t>.</w:t>
+      </w:r>
+      <w:r>
+        <w:rPr>
+          <w:rFonts w:ascii="Consolas" w:hAnsi="Consolas"/>
+          <w:color w:val="4FC1FF"/>
+          <w:sz w:val="21"/>
+          <w:szCs w:val="21"/>
+          <w:lang w:val="uk-UA" w:eastAsia="uk-UA"/>
+        </w:rPr>
+        <w:t>out</w:t>
+      </w:r>
+      <w:r>
+        <w:rPr>
+          <w:rFonts w:ascii="Consolas" w:hAnsi="Consolas"/>
+          <w:color w:val="D4D4D4"/>
+          <w:sz w:val="21"/>
+          <w:szCs w:val="21"/>
+          <w:lang w:val="uk-UA" w:eastAsia="uk-UA"/>
+        </w:rPr>
+        <w:t>.</w:t>
+      </w:r>
+      <w:r>
+        <w:rPr>
+          <w:rFonts w:ascii="Consolas" w:hAnsi="Consolas"/>
+          <w:color w:val="DCDCAA"/>
+          <w:sz w:val="21"/>
+          <w:szCs w:val="21"/>
+          <w:lang w:val="uk-UA" w:eastAsia="uk-UA"/>
+        </w:rPr>
+        <w:t>println</w:t>
+      </w:r>
+      <w:proofErr w:type="spellEnd"/>
+      <w:r>
+        <w:rPr>
+          <w:rFonts w:ascii="Consolas" w:hAnsi="Consolas"/>
+          <w:color w:val="D4D4D4"/>
+          <w:sz w:val="21"/>
+          <w:szCs w:val="21"/>
+          <w:lang w:val="uk-UA" w:eastAsia="uk-UA"/>
+        </w:rPr>
+        <w:t>(</w:t>
+      </w:r>
+      <w:r>
+        <w:rPr>
+          <w:rFonts w:ascii="Consolas" w:hAnsi="Consolas"/>
+          <w:color w:val="CE9178"/>
+          <w:sz w:val="21"/>
+          <w:szCs w:val="21"/>
+          <w:lang w:val="uk-UA" w:eastAsia="uk-UA"/>
+        </w:rPr>
+        <w:t>"Першою була курка!"</w:t>
+      </w:r>
+      <w:r>
+        <w:rPr>
+          <w:rFonts w:ascii="Consolas" w:hAnsi="Consolas"/>
+          <w:color w:val="D4D4D4"/>
+          <w:sz w:val="21"/>
+          <w:szCs w:val="21"/>
+          <w:lang w:val="uk-UA" w:eastAsia="uk-UA"/>
+        </w:rPr>
+        <w:t>);</w:t>
+      </w:r>
+    </w:p>
+    <w:p>
+      <w:pPr>
+        <w:shd w:val="clear" w:color="auto" w:fill="1E1E1E"/>
+        <w:suppressAutoHyphens w:val="0"/>
+        <w:spacing w:line="285" w:lineRule="atLeast"/>
+        <w:jc w:val="left"/>
+        <w:rPr>
+          <w:rFonts w:ascii="Consolas" w:hAnsi="Consolas"/>
+          <w:color w:val="D4D4D4"/>
+          <w:sz w:val="21"/>
+          <w:szCs w:val="21"/>
+          <w:lang w:val="uk-UA" w:eastAsia="uk-UA"/>
+        </w:rPr>
+      </w:pPr>
+      <w:r>
+        <w:rPr>
+          <w:rFonts w:ascii="Consolas" w:hAnsi="Consolas"/>
+          <w:color w:val="D4D4D4"/>
+          <w:sz w:val="21"/>
+          <w:szCs w:val="21"/>
+          <w:lang w:val="uk-UA" w:eastAsia="uk-UA"/>
+        </w:rPr>
+        <w:t>        }</w:t>
+      </w:r>
+    </w:p>
+    <w:p>
+      <w:pPr>
+        <w:shd w:val="clear" w:color="auto" w:fill="1E1E1E"/>
+        <w:suppressAutoHyphens w:val="0"/>
+        <w:spacing w:line="285" w:lineRule="atLeast"/>
+        <w:jc w:val="left"/>
+        <w:rPr>
+          <w:rFonts w:ascii="Consolas" w:hAnsi="Consolas"/>
+          <w:color w:val="D4D4D4"/>
+          <w:sz w:val="21"/>
+          <w:szCs w:val="21"/>
+          <w:lang w:val="uk-UA" w:eastAsia="uk-UA"/>
+        </w:rPr>
+      </w:pPr>
+      <w:r>
+        <w:rPr>
+          <w:rFonts w:ascii="Consolas" w:hAnsi="Consolas"/>
+          <w:color w:val="D4D4D4"/>
+          <w:sz w:val="21"/>
+          <w:szCs w:val="21"/>
+          <w:lang w:val="uk-UA" w:eastAsia="uk-UA"/>
+        </w:rPr>
+        <w:t xml:space="preserve">        </w:t>
+      </w:r>
+      <w:proofErr w:type="spellStart"/>
+      <w:r>
+        <w:rPr>
+          <w:rFonts w:ascii="Consolas" w:hAnsi="Consolas"/>
+          <w:color w:val="4EC9B0"/>
+          <w:sz w:val="21"/>
+          <w:szCs w:val="21"/>
+          <w:lang w:val="uk-UA" w:eastAsia="uk-UA"/>
+        </w:rPr>
+        <w:t>System</w:t>
+      </w:r>
+      <w:r>
+        <w:rPr>
+          <w:rFonts w:ascii="Consolas" w:hAnsi="Consolas"/>
+          <w:color w:val="D4D4D4"/>
+          <w:sz w:val="21"/>
+          <w:szCs w:val="21"/>
+          <w:lang w:val="uk-UA" w:eastAsia="uk-UA"/>
+        </w:rPr>
+        <w:t>.</w:t>
+      </w:r>
+      <w:r>
+        <w:rPr>
+          <w:rFonts w:ascii="Consolas" w:hAnsi="Consolas"/>
+          <w:color w:val="4FC1FF"/>
+          <w:sz w:val="21"/>
+          <w:szCs w:val="21"/>
+          <w:lang w:val="uk-UA" w:eastAsia="uk-UA"/>
+        </w:rPr>
+        <w:t>out</w:t>
+      </w:r>
+      <w:r>
+        <w:rPr>
+          <w:rFonts w:ascii="Consolas" w:hAnsi="Consolas"/>
+          <w:color w:val="D4D4D4"/>
+          <w:sz w:val="21"/>
+          <w:szCs w:val="21"/>
+          <w:lang w:val="uk-UA" w:eastAsia="uk-UA"/>
+        </w:rPr>
+        <w:t>.</w:t>
+      </w:r>
+      <w:r>
+        <w:rPr>
+          <w:rFonts w:ascii="Consolas" w:hAnsi="Consolas"/>
+          <w:color w:val="DCDCAA"/>
+          <w:sz w:val="21"/>
+          <w:szCs w:val="21"/>
+          <w:lang w:val="uk-UA" w:eastAsia="uk-UA"/>
+        </w:rPr>
+        <w:t>println</w:t>
+      </w:r>
+      <w:proofErr w:type="spellEnd"/>
+      <w:r>
+        <w:rPr>
+          <w:rFonts w:ascii="Consolas" w:hAnsi="Consolas"/>
+          <w:color w:val="D4D4D4"/>
+          <w:sz w:val="21"/>
+          <w:szCs w:val="21"/>
+          <w:lang w:val="uk-UA" w:eastAsia="uk-UA"/>
+        </w:rPr>
+        <w:t>(</w:t>
+      </w:r>
+      <w:r>
+        <w:rPr>
+          <w:rFonts w:ascii="Consolas" w:hAnsi="Consolas"/>
+          <w:color w:val="CE9178"/>
+          <w:sz w:val="21"/>
+          <w:szCs w:val="21"/>
+          <w:lang w:val="uk-UA" w:eastAsia="uk-UA"/>
+        </w:rPr>
+        <w:t>"Завершення суперечки!"</w:t>
+      </w:r>
+      <w:r>
+        <w:rPr>
+          <w:rFonts w:ascii="Consolas" w:hAnsi="Consolas"/>
+          <w:color w:val="D4D4D4"/>
+          <w:sz w:val="21"/>
+          <w:szCs w:val="21"/>
+          <w:lang w:val="uk-UA" w:eastAsia="uk-UA"/>
+        </w:rPr>
+        <w:t>);</w:t>
+      </w:r>
+    </w:p>
+    <w:p>
+      <w:pPr>
+        <w:shd w:val="clear" w:color="auto" w:fill="1E1E1E"/>
+        <w:suppressAutoHyphens w:val="0"/>
+        <w:spacing w:line="285" w:lineRule="atLeast"/>
+        <w:jc w:val="left"/>
+        <w:rPr>
+          <w:rFonts w:ascii="Consolas" w:hAnsi="Consolas"/>
+          <w:color w:val="D4D4D4"/>
+          <w:sz w:val="21"/>
+          <w:szCs w:val="21"/>
+          <w:lang w:val="uk-UA" w:eastAsia="uk-UA"/>
+        </w:rPr>
+      </w:pPr>
+      <w:r>
+        <w:rPr>
+          <w:rFonts w:ascii="Consolas" w:hAnsi="Consolas"/>
+          <w:color w:val="D4D4D4"/>
+          <w:sz w:val="21"/>
+          <w:szCs w:val="21"/>
+          <w:lang w:val="uk-UA" w:eastAsia="uk-UA"/>
+        </w:rPr>
+        <w:t>    }</w:t>
+      </w:r>
+    </w:p>
+    <w:p>
+      <w:pPr>
+        <w:shd w:val="clear" w:color="auto" w:fill="1E1E1E"/>
+        <w:suppressAutoHyphens w:val="0"/>
+        <w:spacing w:line="285" w:lineRule="atLeast"/>
+        <w:jc w:val="left"/>
+        <w:rPr>
+          <w:rFonts w:ascii="Consolas" w:hAnsi="Consolas"/>
+          <w:color w:val="D4D4D4"/>
+          <w:sz w:val="21"/>
+          <w:szCs w:val="21"/>
+          <w:lang w:val="uk-UA" w:eastAsia="uk-UA"/>
+        </w:rPr>
+      </w:pPr>
+      <w:r>
+        <w:rPr>
+          <w:rFonts w:ascii="Consolas" w:hAnsi="Consolas"/>
+          <w:color w:val="D4D4D4"/>
+          <w:sz w:val="21"/>
+          <w:szCs w:val="21"/>
+          <w:lang w:val="uk-UA" w:eastAsia="uk-UA"/>
+        </w:rPr>
+        <w:t>}</w:t>
+      </w:r>
+    </w:p>
+    <w:p>
+      <w:pPr>
+        <w:shd w:val="clear" w:color="auto" w:fill="1E1E1E"/>
+        <w:suppressAutoHyphens w:val="0"/>
+        <w:spacing w:line="285" w:lineRule="atLeast"/>
+        <w:jc w:val="left"/>
+        <w:rPr>
+          <w:rFonts w:ascii="Consolas" w:hAnsi="Consolas"/>
+          <w:color w:val="D4D4D4"/>
+          <w:sz w:val="21"/>
+          <w:szCs w:val="21"/>
+          <w:lang w:val="uk-UA" w:eastAsia="uk-UA"/>
+        </w:rPr>
+      </w:pPr>
+      <w:proofErr w:type="spellStart"/>
+      <w:r>
+        <w:rPr>
+          <w:rFonts w:ascii="Consolas" w:hAnsi="Consolas"/>
+          <w:color w:val="569CD6"/>
+          <w:sz w:val="21"/>
+          <w:szCs w:val="21"/>
+          <w:lang w:val="uk-UA" w:eastAsia="uk-UA"/>
+        </w:rPr>
+        <w:t>class</w:t>
+      </w:r>
+      <w:proofErr w:type="spellEnd"/>
+      <w:r>
+        <w:rPr>
+          <w:rFonts w:ascii="Consolas" w:hAnsi="Consolas"/>
+          <w:color w:val="D4D4D4"/>
+          <w:sz w:val="21"/>
+          <w:szCs w:val="21"/>
+          <w:lang w:val="uk-UA" w:eastAsia="uk-UA"/>
+        </w:rPr>
+        <w:t xml:space="preserve"> </w:t>
+      </w:r>
+      <w:r>
+        <w:rPr>
+          <w:rFonts w:ascii="Consolas" w:hAnsi="Consolas"/>
+          <w:color w:val="4EC9B0"/>
+          <w:sz w:val="21"/>
+          <w:szCs w:val="21"/>
+          <w:lang w:val="uk-UA" w:eastAsia="uk-UA"/>
+        </w:rPr>
+        <w:t>EggVoice2</w:t>
+      </w:r>
+      <w:r>
+        <w:rPr>
+          <w:rFonts w:ascii="Consolas" w:hAnsi="Consolas"/>
+          <w:color w:val="D4D4D4"/>
+          <w:sz w:val="21"/>
+          <w:szCs w:val="21"/>
+          <w:lang w:val="uk-UA" w:eastAsia="uk-UA"/>
+        </w:rPr>
+        <w:t xml:space="preserve"> </w:t>
+      </w:r>
+      <w:proofErr w:type="spellStart"/>
+      <w:r>
+        <w:rPr>
+          <w:rFonts w:ascii="Consolas" w:hAnsi="Consolas"/>
+          <w:color w:val="569CD6"/>
+          <w:sz w:val="21"/>
+          <w:szCs w:val="21"/>
+          <w:lang w:val="uk-UA" w:eastAsia="uk-UA"/>
+        </w:rPr>
+        <w:t>implements</w:t>
+      </w:r>
+      <w:proofErr w:type="spellEnd"/>
+      <w:r>
+        <w:rPr>
+          <w:rFonts w:ascii="Consolas" w:hAnsi="Consolas"/>
+          <w:color w:val="D4D4D4"/>
+          <w:sz w:val="21"/>
+          <w:szCs w:val="21"/>
+          <w:lang w:val="uk-UA" w:eastAsia="uk-UA"/>
+        </w:rPr>
+        <w:t xml:space="preserve"> </w:t>
+      </w:r>
+      <w:proofErr w:type="spellStart"/>
+      <w:r>
+        <w:rPr>
+          <w:rFonts w:ascii="Consolas" w:hAnsi="Consolas"/>
+          <w:color w:val="4EC9B0"/>
+          <w:sz w:val="21"/>
+          <w:szCs w:val="21"/>
+          <w:lang w:val="uk-UA" w:eastAsia="uk-UA"/>
+        </w:rPr>
+        <w:t>Runnable</w:t>
+      </w:r>
+      <w:proofErr w:type="spellEnd"/>
+      <w:r>
+        <w:rPr>
+          <w:rFonts w:ascii="Consolas" w:hAnsi="Consolas"/>
+          <w:color w:val="D4D4D4"/>
+          <w:sz w:val="21"/>
+          <w:szCs w:val="21"/>
+          <w:lang w:val="uk-UA" w:eastAsia="uk-UA"/>
+        </w:rPr>
+        <w:t xml:space="preserve"> {</w:t>
+      </w:r>
+    </w:p>
+    <w:p>
+      <w:pPr>
+        <w:shd w:val="clear" w:color="auto" w:fill="1E1E1E"/>
+        <w:suppressAutoHyphens w:val="0"/>
+        <w:spacing w:line="285" w:lineRule="atLeast"/>
+        <w:jc w:val="left"/>
+        <w:rPr>
+          <w:rFonts w:ascii="Consolas" w:hAnsi="Consolas"/>
+          <w:color w:val="D4D4D4"/>
+          <w:sz w:val="21"/>
+          <w:szCs w:val="21"/>
+          <w:lang w:val="uk-UA" w:eastAsia="uk-UA"/>
+        </w:rPr>
+      </w:pPr>
+      <w:r>
+        <w:rPr>
+          <w:rFonts w:ascii="Consolas" w:hAnsi="Consolas"/>
+          <w:color w:val="D4D4D4"/>
+          <w:sz w:val="21"/>
+          <w:szCs w:val="21"/>
+          <w:lang w:val="uk-UA" w:eastAsia="uk-UA"/>
+        </w:rPr>
+        <w:t>    @</w:t>
+      </w:r>
+      <w:r>
+        <w:rPr>
+          <w:rFonts w:ascii="Consolas" w:hAnsi="Consolas"/>
+          <w:color w:val="4EC9B0"/>
+          <w:sz w:val="21"/>
+          <w:szCs w:val="21"/>
+          <w:lang w:val="uk-UA" w:eastAsia="uk-UA"/>
+        </w:rPr>
+        <w:t>Override</w:t>
+      </w:r>
+    </w:p>
+    <w:p>
+      <w:pPr>
+        <w:shd w:val="clear" w:color="auto" w:fill="1E1E1E"/>
+        <w:suppressAutoHyphens w:val="0"/>
+        <w:spacing w:line="285" w:lineRule="atLeast"/>
+        <w:jc w:val="left"/>
+        <w:rPr>
+          <w:rFonts w:ascii="Consolas" w:hAnsi="Consolas"/>
+          <w:color w:val="D4D4D4"/>
+          <w:sz w:val="21"/>
+          <w:szCs w:val="21"/>
+          <w:lang w:val="uk-UA" w:eastAsia="uk-UA"/>
+        </w:rPr>
+      </w:pPr>
+      <w:r>
+        <w:rPr>
+          <w:rFonts w:ascii="Consolas" w:hAnsi="Consolas"/>
+          <w:color w:val="D4D4D4"/>
+          <w:sz w:val="21"/>
+          <w:szCs w:val="21"/>
+          <w:lang w:val="uk-UA" w:eastAsia="uk-UA"/>
+        </w:rPr>
+        <w:t xml:space="preserve">    </w:t>
+      </w:r>
+      <w:proofErr w:type="spellStart"/>
+      <w:r>
+        <w:rPr>
+          <w:rFonts w:ascii="Consolas" w:hAnsi="Consolas"/>
+          <w:color w:val="569CD6"/>
+          <w:sz w:val="21"/>
+          <w:szCs w:val="21"/>
+          <w:lang w:val="uk-UA" w:eastAsia="uk-UA"/>
+        </w:rPr>
+        <w:t>public</w:t>
+      </w:r>
+      <w:proofErr w:type="spellEnd"/>
+      <w:r>
+        <w:rPr>
+          <w:rFonts w:ascii="Consolas" w:hAnsi="Consolas"/>
+          <w:color w:val="D4D4D4"/>
+          <w:sz w:val="21"/>
+          <w:szCs w:val="21"/>
+          <w:lang w:val="uk-UA" w:eastAsia="uk-UA"/>
+        </w:rPr>
+        <w:t xml:space="preserve"> </w:t>
+      </w:r>
+      <w:proofErr w:type="spellStart"/>
+      <w:r>
+        <w:rPr>
+          <w:rFonts w:ascii="Consolas" w:hAnsi="Consolas"/>
+          <w:color w:val="4EC9B0"/>
+          <w:sz w:val="21"/>
+          <w:szCs w:val="21"/>
+          <w:lang w:val="uk-UA" w:eastAsia="uk-UA"/>
+        </w:rPr>
+        <w:t>void</w:t>
+      </w:r>
+      <w:proofErr w:type="spellEnd"/>
+      <w:r>
+        <w:rPr>
+          <w:rFonts w:ascii="Consolas" w:hAnsi="Consolas"/>
+          <w:color w:val="D4D4D4"/>
+          <w:sz w:val="21"/>
+          <w:szCs w:val="21"/>
+          <w:lang w:val="uk-UA" w:eastAsia="uk-UA"/>
+        </w:rPr>
+        <w:t xml:space="preserve"> </w:t>
+      </w:r>
+      <w:proofErr w:type="spellStart"/>
+      <w:r>
+        <w:rPr>
+          <w:rFonts w:ascii="Consolas" w:hAnsi="Consolas"/>
+          <w:color w:val="DCDCAA"/>
+          <w:sz w:val="21"/>
+          <w:szCs w:val="21"/>
+          <w:lang w:val="uk-UA" w:eastAsia="uk-UA"/>
+        </w:rPr>
+        <w:t>run</w:t>
+      </w:r>
+      <w:proofErr w:type="spellEnd"/>
+      <w:r>
+        <w:rPr>
+          <w:rFonts w:ascii="Consolas" w:hAnsi="Consolas"/>
+          <w:color w:val="D4D4D4"/>
+          <w:sz w:val="21"/>
+          <w:szCs w:val="21"/>
+          <w:lang w:val="uk-UA" w:eastAsia="uk-UA"/>
+        </w:rPr>
+        <w:t>() {</w:t>
+      </w:r>
+    </w:p>
+    <w:p>
+      <w:pPr>
+        <w:shd w:val="clear" w:color="auto" w:fill="1E1E1E"/>
+        <w:suppressAutoHyphens w:val="0"/>
+        <w:spacing w:line="285" w:lineRule="atLeast"/>
+        <w:jc w:val="left"/>
+        <w:rPr>
+          <w:rFonts w:ascii="Consolas" w:hAnsi="Consolas"/>
+          <w:color w:val="D4D4D4"/>
+          <w:sz w:val="21"/>
+          <w:szCs w:val="21"/>
+          <w:lang w:val="uk-UA" w:eastAsia="uk-UA"/>
+        </w:rPr>
+      </w:pPr>
+      <w:r>
+        <w:rPr>
+          <w:rFonts w:ascii="Consolas" w:hAnsi="Consolas"/>
+          <w:color w:val="D4D4D4"/>
+          <w:sz w:val="21"/>
+          <w:szCs w:val="21"/>
+          <w:lang w:val="uk-UA" w:eastAsia="uk-UA"/>
+        </w:rPr>
+        <w:t xml:space="preserve">        </w:t>
+      </w:r>
+      <w:proofErr w:type="spellStart"/>
+      <w:r>
+        <w:rPr>
+          <w:rFonts w:ascii="Consolas" w:hAnsi="Consolas"/>
+          <w:color w:val="C586C0"/>
+          <w:sz w:val="21"/>
+          <w:szCs w:val="21"/>
+          <w:lang w:val="uk-UA" w:eastAsia="uk-UA"/>
+        </w:rPr>
+        <w:t>for</w:t>
+      </w:r>
+      <w:proofErr w:type="spellEnd"/>
+      <w:r>
+        <w:rPr>
+          <w:rFonts w:ascii="Consolas" w:hAnsi="Consolas"/>
+          <w:color w:val="D4D4D4"/>
+          <w:sz w:val="21"/>
+          <w:szCs w:val="21"/>
+          <w:lang w:val="uk-UA" w:eastAsia="uk-UA"/>
+        </w:rPr>
+        <w:t xml:space="preserve"> (</w:t>
+      </w:r>
+      <w:proofErr w:type="spellStart"/>
+      <w:r>
+        <w:rPr>
+          <w:rFonts w:ascii="Consolas" w:hAnsi="Consolas"/>
+          <w:color w:val="4EC9B0"/>
+          <w:sz w:val="21"/>
+          <w:szCs w:val="21"/>
+          <w:lang w:val="uk-UA" w:eastAsia="uk-UA"/>
+        </w:rPr>
+        <w:t>int</w:t>
+      </w:r>
+      <w:proofErr w:type="spellEnd"/>
+      <w:r>
+        <w:rPr>
+          <w:rFonts w:ascii="Consolas" w:hAnsi="Consolas"/>
+          <w:color w:val="D4D4D4"/>
+          <w:sz w:val="21"/>
+          <w:szCs w:val="21"/>
+          <w:lang w:val="uk-UA" w:eastAsia="uk-UA"/>
+        </w:rPr>
+        <w:t xml:space="preserve"> </w:t>
+      </w:r>
+      <w:r>
+        <w:rPr>
+          <w:rFonts w:ascii="Consolas" w:hAnsi="Consolas"/>
+          <w:color w:val="9CDCFE"/>
+          <w:sz w:val="21"/>
+          <w:szCs w:val="21"/>
+          <w:lang w:val="uk-UA" w:eastAsia="uk-UA"/>
+        </w:rPr>
+        <w:t>i</w:t>
+      </w:r>
+      <w:r>
+        <w:rPr>
+          <w:rFonts w:ascii="Consolas" w:hAnsi="Consolas"/>
+          <w:color w:val="D4D4D4"/>
+          <w:sz w:val="21"/>
+          <w:szCs w:val="21"/>
+          <w:lang w:val="uk-UA" w:eastAsia="uk-UA"/>
+        </w:rPr>
+        <w:t xml:space="preserve"> = </w:t>
+      </w:r>
+      <w:r>
+        <w:rPr>
+          <w:rFonts w:ascii="Consolas" w:hAnsi="Consolas"/>
+          <w:color w:val="B5CEA8"/>
+          <w:sz w:val="21"/>
+          <w:szCs w:val="21"/>
+          <w:lang w:val="uk-UA" w:eastAsia="uk-UA"/>
+        </w:rPr>
+        <w:t>0</w:t>
+      </w:r>
+      <w:r>
+        <w:rPr>
+          <w:rFonts w:ascii="Consolas" w:hAnsi="Consolas"/>
+          <w:color w:val="D4D4D4"/>
+          <w:sz w:val="21"/>
+          <w:szCs w:val="21"/>
+          <w:lang w:val="uk-UA" w:eastAsia="uk-UA"/>
+        </w:rPr>
+        <w:t xml:space="preserve">; </w:t>
+      </w:r>
+      <w:r>
+        <w:rPr>
+          <w:rFonts w:ascii="Consolas" w:hAnsi="Consolas"/>
+          <w:color w:val="9CDCFE"/>
+          <w:sz w:val="21"/>
+          <w:szCs w:val="21"/>
+          <w:lang w:val="uk-UA" w:eastAsia="uk-UA"/>
+        </w:rPr>
+        <w:t>i</w:t>
+      </w:r>
+      <w:r>
+        <w:rPr>
+          <w:rFonts w:ascii="Consolas" w:hAnsi="Consolas"/>
+          <w:color w:val="D4D4D4"/>
+          <w:sz w:val="21"/>
+          <w:szCs w:val="21"/>
+          <w:lang w:val="uk-UA" w:eastAsia="uk-UA"/>
+        </w:rPr>
+        <w:t xml:space="preserve"> &lt; </w:t>
+      </w:r>
+      <w:r>
+        <w:rPr>
+          <w:rFonts w:ascii="Consolas" w:hAnsi="Consolas"/>
+          <w:color w:val="B5CEA8"/>
+          <w:sz w:val="21"/>
+          <w:szCs w:val="21"/>
+          <w:lang w:val="uk-UA" w:eastAsia="uk-UA"/>
+        </w:rPr>
+        <w:t>5</w:t>
+      </w:r>
+      <w:r>
+        <w:rPr>
+          <w:rFonts w:ascii="Consolas" w:hAnsi="Consolas"/>
+          <w:color w:val="D4D4D4"/>
+          <w:sz w:val="21"/>
+          <w:szCs w:val="21"/>
+          <w:lang w:val="uk-UA" w:eastAsia="uk-UA"/>
+        </w:rPr>
+        <w:t xml:space="preserve">; </w:t>
+      </w:r>
+      <w:r>
+        <w:rPr>
+          <w:rFonts w:ascii="Consolas" w:hAnsi="Consolas"/>
+          <w:color w:val="9CDCFE"/>
+          <w:sz w:val="21"/>
+          <w:szCs w:val="21"/>
+          <w:lang w:val="uk-UA" w:eastAsia="uk-UA"/>
+        </w:rPr>
+        <w:t>i</w:t>
+      </w:r>
+      <w:r>
+        <w:rPr>
+          <w:rFonts w:ascii="Consolas" w:hAnsi="Consolas"/>
+          <w:color w:val="D4D4D4"/>
+          <w:sz w:val="21"/>
+          <w:szCs w:val="21"/>
+          <w:lang w:val="uk-UA" w:eastAsia="uk-UA"/>
+        </w:rPr>
+        <w:t>++) {</w:t>
+      </w:r>
+    </w:p>
+    <w:p>
+      <w:pPr>
+        <w:shd w:val="clear" w:color="auto" w:fill="1E1E1E"/>
+        <w:suppressAutoHyphens w:val="0"/>
+        <w:spacing w:line="285" w:lineRule="atLeast"/>
+        <w:jc w:val="left"/>
+        <w:rPr>
+          <w:rFonts w:ascii="Consolas" w:hAnsi="Consolas"/>
+          <w:color w:val="D4D4D4"/>
+          <w:sz w:val="21"/>
+          <w:szCs w:val="21"/>
+          <w:lang w:val="uk-UA" w:eastAsia="uk-UA"/>
+        </w:rPr>
+      </w:pPr>
+      <w:r>
+        <w:rPr>
+          <w:rFonts w:ascii="Consolas" w:hAnsi="Consolas"/>
+          <w:color w:val="D4D4D4"/>
+          <w:sz w:val="21"/>
+          <w:szCs w:val="21"/>
+          <w:lang w:val="uk-UA" w:eastAsia="uk-UA"/>
+        </w:rPr>
+        <w:t xml:space="preserve">            </w:t>
+      </w:r>
+      <w:proofErr w:type="spellStart"/>
+      <w:r>
+        <w:rPr>
+          <w:rFonts w:ascii="Consolas" w:hAnsi="Consolas"/>
+          <w:color w:val="C586C0"/>
+          <w:sz w:val="21"/>
+          <w:szCs w:val="21"/>
+          <w:lang w:val="uk-UA" w:eastAsia="uk-UA"/>
+        </w:rPr>
+        <w:t>try</w:t>
+      </w:r>
+      <w:proofErr w:type="spellEnd"/>
+      <w:r>
+        <w:rPr>
+          <w:rFonts w:ascii="Consolas" w:hAnsi="Consolas"/>
+          <w:color w:val="D4D4D4"/>
+          <w:sz w:val="21"/>
+          <w:szCs w:val="21"/>
+          <w:lang w:val="uk-UA" w:eastAsia="uk-UA"/>
+        </w:rPr>
+        <w:t xml:space="preserve"> {</w:t>
+      </w:r>
+    </w:p>
+    <w:p>
+      <w:pPr>
+        <w:shd w:val="clear" w:color="auto" w:fill="1E1E1E"/>
+        <w:suppressAutoHyphens w:val="0"/>
+        <w:spacing w:line="285" w:lineRule="atLeast"/>
+        <w:jc w:val="left"/>
+        <w:rPr>
+          <w:rFonts w:ascii="Consolas" w:hAnsi="Consolas"/>
+          <w:color w:val="D4D4D4"/>
+          <w:sz w:val="21"/>
+          <w:szCs w:val="21"/>
+          <w:lang w:val="uk-UA" w:eastAsia="uk-UA"/>
+        </w:rPr>
+      </w:pPr>
+      <w:r>
+        <w:rPr>
+          <w:rFonts w:ascii="Consolas" w:hAnsi="Consolas"/>
+          <w:color w:val="D4D4D4"/>
+          <w:sz w:val="21"/>
+          <w:szCs w:val="21"/>
+          <w:lang w:val="uk-UA" w:eastAsia="uk-UA"/>
+        </w:rPr>
+        <w:t xml:space="preserve">                </w:t>
+      </w:r>
+      <w:proofErr w:type="spellStart"/>
+      <w:r>
+        <w:rPr>
+          <w:rFonts w:ascii="Consolas" w:hAnsi="Consolas"/>
+          <w:color w:val="4EC9B0"/>
+          <w:sz w:val="21"/>
+          <w:szCs w:val="21"/>
+          <w:lang w:val="uk-UA" w:eastAsia="uk-UA"/>
+        </w:rPr>
+        <w:t>Thread</w:t>
+      </w:r>
+      <w:r>
+        <w:rPr>
+          <w:rFonts w:ascii="Consolas" w:hAnsi="Consolas"/>
+          <w:color w:val="D4D4D4"/>
+          <w:sz w:val="21"/>
+          <w:szCs w:val="21"/>
+          <w:lang w:val="uk-UA" w:eastAsia="uk-UA"/>
+        </w:rPr>
+        <w:t>.</w:t>
+      </w:r>
+      <w:r>
+        <w:rPr>
+          <w:rFonts w:ascii="Consolas" w:hAnsi="Consolas"/>
+          <w:color w:val="DCDCAA"/>
+          <w:sz w:val="21"/>
+          <w:szCs w:val="21"/>
+          <w:lang w:val="uk-UA" w:eastAsia="uk-UA"/>
+        </w:rPr>
+        <w:t>sleep</w:t>
+      </w:r>
+      <w:proofErr w:type="spellEnd"/>
+      <w:r>
+        <w:rPr>
+          <w:rFonts w:ascii="Consolas" w:hAnsi="Consolas"/>
+          <w:color w:val="D4D4D4"/>
+          <w:sz w:val="21"/>
+          <w:szCs w:val="21"/>
+          <w:lang w:val="uk-UA" w:eastAsia="uk-UA"/>
+        </w:rPr>
+        <w:t>(</w:t>
+      </w:r>
+      <w:r>
+        <w:rPr>
+          <w:rFonts w:ascii="Consolas" w:hAnsi="Consolas"/>
+          <w:color w:val="B5CEA8"/>
+          <w:sz w:val="21"/>
+          <w:szCs w:val="21"/>
+          <w:lang w:val="uk-UA" w:eastAsia="uk-UA"/>
+        </w:rPr>
+        <w:t>1000</w:t>
+      </w:r>
+      <w:r>
+        <w:rPr>
+          <w:rFonts w:ascii="Consolas" w:hAnsi="Consolas"/>
+          <w:color w:val="D4D4D4"/>
+          <w:sz w:val="21"/>
+          <w:szCs w:val="21"/>
+          <w:lang w:val="uk-UA" w:eastAsia="uk-UA"/>
+        </w:rPr>
+        <w:t>);</w:t>
+      </w:r>
+    </w:p>
+    <w:p>
+      <w:pPr>
+        <w:shd w:val="clear" w:color="auto" w:fill="1E1E1E"/>
+        <w:suppressAutoHyphens w:val="0"/>
+        <w:spacing w:line="285" w:lineRule="atLeast"/>
+        <w:jc w:val="left"/>
+        <w:rPr>
+          <w:rFonts w:ascii="Consolas" w:hAnsi="Consolas"/>
+          <w:color w:val="D4D4D4"/>
+          <w:sz w:val="21"/>
+          <w:szCs w:val="21"/>
+          <w:lang w:val="uk-UA" w:eastAsia="uk-UA"/>
+        </w:rPr>
+      </w:pPr>
+      <w:r>
+        <w:rPr>
+          <w:rFonts w:ascii="Consolas" w:hAnsi="Consolas"/>
+          <w:color w:val="D4D4D4"/>
+          <w:sz w:val="21"/>
+          <w:szCs w:val="21"/>
+          <w:lang w:val="uk-UA" w:eastAsia="uk-UA"/>
+        </w:rPr>
+        <w:t xml:space="preserve">            } </w:t>
+      </w:r>
+      <w:proofErr w:type="spellStart"/>
+      <w:r>
+        <w:rPr>
+          <w:rFonts w:ascii="Consolas" w:hAnsi="Consolas"/>
+          <w:color w:val="C586C0"/>
+          <w:sz w:val="21"/>
+          <w:szCs w:val="21"/>
+          <w:lang w:val="uk-UA" w:eastAsia="uk-UA"/>
+        </w:rPr>
+        <w:t>catch</w:t>
+      </w:r>
+      <w:proofErr w:type="spellEnd"/>
+      <w:r>
+        <w:rPr>
+          <w:rFonts w:ascii="Consolas" w:hAnsi="Consolas"/>
+          <w:color w:val="D4D4D4"/>
+          <w:sz w:val="21"/>
+          <w:szCs w:val="21"/>
+          <w:lang w:val="uk-UA" w:eastAsia="uk-UA"/>
+        </w:rPr>
+        <w:t xml:space="preserve"> (</w:t>
+      </w:r>
+      <w:proofErr w:type="spellStart"/>
+      <w:r>
+        <w:rPr>
+          <w:rFonts w:ascii="Consolas" w:hAnsi="Consolas"/>
+          <w:color w:val="4EC9B0"/>
+          <w:sz w:val="21"/>
+          <w:szCs w:val="21"/>
+          <w:lang w:val="uk-UA" w:eastAsia="uk-UA"/>
+        </w:rPr>
+        <w:t>InterruptedException</w:t>
+      </w:r>
+      <w:proofErr w:type="spellEnd"/>
+      <w:r>
+        <w:rPr>
+          <w:rFonts w:ascii="Consolas" w:hAnsi="Consolas"/>
+          <w:color w:val="D4D4D4"/>
+          <w:sz w:val="21"/>
+          <w:szCs w:val="21"/>
+          <w:lang w:val="uk-UA" w:eastAsia="uk-UA"/>
+        </w:rPr>
+        <w:t xml:space="preserve"> </w:t>
+      </w:r>
+      <w:r>
+        <w:rPr>
+          <w:rFonts w:ascii="Consolas" w:hAnsi="Consolas"/>
+          <w:color w:val="9CDCFE"/>
+          <w:sz w:val="21"/>
+          <w:szCs w:val="21"/>
+          <w:lang w:val="uk-UA" w:eastAsia="uk-UA"/>
+        </w:rPr>
+        <w:t>e</w:t>
+      </w:r>
+      <w:r>
+        <w:rPr>
+          <w:rFonts w:ascii="Consolas" w:hAnsi="Consolas"/>
+          <w:color w:val="D4D4D4"/>
+          <w:sz w:val="21"/>
+          <w:szCs w:val="21"/>
+          <w:lang w:val="uk-UA" w:eastAsia="uk-UA"/>
+        </w:rPr>
+        <w:t>) {</w:t>
+      </w:r>
+    </w:p>
+    <w:p>
+      <w:pPr>
+        <w:shd w:val="clear" w:color="auto" w:fill="1E1E1E"/>
+        <w:suppressAutoHyphens w:val="0"/>
+        <w:spacing w:line="285" w:lineRule="atLeast"/>
+        <w:jc w:val="left"/>
+        <w:rPr>
+          <w:rFonts w:ascii="Consolas" w:hAnsi="Consolas"/>
+          <w:color w:val="D4D4D4"/>
+          <w:sz w:val="21"/>
+          <w:szCs w:val="21"/>
+          <w:lang w:val="uk-UA" w:eastAsia="uk-UA"/>
+        </w:rPr>
+      </w:pPr>
+      <w:r>
+        <w:rPr>
+          <w:rFonts w:ascii="Consolas" w:hAnsi="Consolas"/>
+          <w:color w:val="D4D4D4"/>
+          <w:sz w:val="21"/>
+          <w:szCs w:val="21"/>
+          <w:lang w:val="uk-UA" w:eastAsia="uk-UA"/>
+        </w:rPr>
+        <w:t>            }</w:t>
+      </w:r>
+    </w:p>
+    <w:p>
+      <w:pPr>
+        <w:shd w:val="clear" w:color="auto" w:fill="1E1E1E"/>
+        <w:suppressAutoHyphens w:val="0"/>
+        <w:spacing w:line="285" w:lineRule="atLeast"/>
+        <w:jc w:val="left"/>
+        <w:rPr>
+          <w:rFonts w:ascii="Consolas" w:hAnsi="Consolas"/>
+          <w:color w:val="D4D4D4"/>
+          <w:sz w:val="21"/>
+          <w:szCs w:val="21"/>
+          <w:lang w:val="uk-UA" w:eastAsia="uk-UA"/>
+        </w:rPr>
+      </w:pPr>
+      <w:r>
+        <w:rPr>
+          <w:rFonts w:ascii="Consolas" w:hAnsi="Consolas"/>
+          <w:color w:val="D4D4D4"/>
+          <w:sz w:val="21"/>
+          <w:szCs w:val="21"/>
+          <w:lang w:val="uk-UA" w:eastAsia="uk-UA"/>
+        </w:rPr>
+        <w:t xml:space="preserve">            </w:t>
+      </w:r>
+      <w:proofErr w:type="spellStart"/>
+      <w:r>
+        <w:rPr>
+          <w:rFonts w:ascii="Consolas" w:hAnsi="Consolas"/>
+          <w:color w:val="4EC9B0"/>
+          <w:sz w:val="21"/>
+          <w:szCs w:val="21"/>
+          <w:lang w:val="uk-UA" w:eastAsia="uk-UA"/>
+        </w:rPr>
+        <w:t>System</w:t>
+      </w:r>
+      <w:r>
+        <w:rPr>
+          <w:rFonts w:ascii="Consolas" w:hAnsi="Consolas"/>
+          <w:color w:val="D4D4D4"/>
+          <w:sz w:val="21"/>
+          <w:szCs w:val="21"/>
+          <w:lang w:val="uk-UA" w:eastAsia="uk-UA"/>
+        </w:rPr>
+        <w:t>.</w:t>
+      </w:r>
+      <w:r>
+        <w:rPr>
+          <w:rFonts w:ascii="Consolas" w:hAnsi="Consolas"/>
+          <w:color w:val="4FC1FF"/>
+          <w:sz w:val="21"/>
+          <w:szCs w:val="21"/>
+          <w:lang w:val="uk-UA" w:eastAsia="uk-UA"/>
+        </w:rPr>
+        <w:t>out</w:t>
+      </w:r>
+      <w:r>
+        <w:rPr>
+          <w:rFonts w:ascii="Consolas" w:hAnsi="Consolas"/>
+          <w:color w:val="D4D4D4"/>
+          <w:sz w:val="21"/>
+          <w:szCs w:val="21"/>
+          <w:lang w:val="uk-UA" w:eastAsia="uk-UA"/>
+        </w:rPr>
+        <w:t>.</w:t>
+      </w:r>
+      <w:r>
+        <w:rPr>
+          <w:rFonts w:ascii="Consolas" w:hAnsi="Consolas"/>
+          <w:color w:val="DCDCAA"/>
+          <w:sz w:val="21"/>
+          <w:szCs w:val="21"/>
+          <w:lang w:val="uk-UA" w:eastAsia="uk-UA"/>
+        </w:rPr>
+        <w:t>println</w:t>
+      </w:r>
+      <w:proofErr w:type="spellEnd"/>
+      <w:r>
+        <w:rPr>
+          <w:rFonts w:ascii="Consolas" w:hAnsi="Consolas"/>
+          <w:color w:val="D4D4D4"/>
+          <w:sz w:val="21"/>
+          <w:szCs w:val="21"/>
+          <w:lang w:val="uk-UA" w:eastAsia="uk-UA"/>
+        </w:rPr>
+        <w:t>(</w:t>
+      </w:r>
+      <w:r>
+        <w:rPr>
+          <w:rFonts w:ascii="Consolas" w:hAnsi="Consolas"/>
+          <w:color w:val="CE9178"/>
+          <w:sz w:val="21"/>
+          <w:szCs w:val="21"/>
+          <w:lang w:val="uk-UA" w:eastAsia="uk-UA"/>
+        </w:rPr>
+        <w:t>"яйце!"</w:t>
+      </w:r>
+      <w:r>
+        <w:rPr>
+          <w:rFonts w:ascii="Consolas" w:hAnsi="Consolas"/>
+          <w:color w:val="D4D4D4"/>
+          <w:sz w:val="21"/>
+          <w:szCs w:val="21"/>
+          <w:lang w:val="uk-UA" w:eastAsia="uk-UA"/>
+        </w:rPr>
+        <w:t>);</w:t>
+      </w:r>
+    </w:p>
+    <w:p>
+      <w:pPr>
+        <w:shd w:val="clear" w:color="auto" w:fill="1E1E1E"/>
+        <w:suppressAutoHyphens w:val="0"/>
+        <w:spacing w:line="285" w:lineRule="atLeast"/>
+        <w:jc w:val="left"/>
+        <w:rPr>
+          <w:rFonts w:ascii="Consolas" w:hAnsi="Consolas"/>
+          <w:color w:val="D4D4D4"/>
+          <w:sz w:val="21"/>
+          <w:szCs w:val="21"/>
+          <w:lang w:val="uk-UA" w:eastAsia="uk-UA"/>
+        </w:rPr>
+      </w:pPr>
+      <w:r>
+        <w:rPr>
+          <w:rFonts w:ascii="Consolas" w:hAnsi="Consolas"/>
+          <w:color w:val="D4D4D4"/>
+          <w:sz w:val="21"/>
+          <w:szCs w:val="21"/>
+          <w:lang w:val="uk-UA" w:eastAsia="uk-UA"/>
+        </w:rPr>
+        <w:t>        }</w:t>
+      </w:r>
+    </w:p>
+    <w:p>
+      <w:pPr>
+        <w:shd w:val="clear" w:color="auto" w:fill="1E1E1E"/>
+        <w:suppressAutoHyphens w:val="0"/>
+        <w:spacing w:line="285" w:lineRule="atLeast"/>
+        <w:jc w:val="left"/>
+        <w:rPr>
+          <w:rFonts w:ascii="Consolas" w:hAnsi="Consolas"/>
+          <w:color w:val="D4D4D4"/>
+          <w:sz w:val="21"/>
+          <w:szCs w:val="21"/>
+          <w:lang w:val="uk-UA" w:eastAsia="uk-UA"/>
+        </w:rPr>
+      </w:pPr>
+      <w:r>
+        <w:rPr>
+          <w:rFonts w:ascii="Consolas" w:hAnsi="Consolas"/>
+          <w:color w:val="D4D4D4"/>
+          <w:sz w:val="21"/>
+          <w:szCs w:val="21"/>
+          <w:lang w:val="uk-UA" w:eastAsia="uk-UA"/>
+        </w:rPr>
+        <w:t>    }</w:t>
+      </w:r>
+    </w:p>
+    <w:p>
+      <w:pPr>
+        <w:shd w:val="clear" w:color="auto" w:fill="1E1E1E"/>
+        <w:suppressAutoHyphens w:val="0"/>
+        <w:spacing w:line="285" w:lineRule="atLeast"/>
+        <w:jc w:val="left"/>
+        <w:rPr>
+          <w:rFonts w:ascii="Consolas" w:hAnsi="Consolas"/>
+          <w:color w:val="D4D4D4"/>
+          <w:sz w:val="21"/>
+          <w:szCs w:val="21"/>
+          <w:lang w:val="uk-UA" w:eastAsia="uk-UA"/>
+        </w:rPr>
+      </w:pPr>
+      <w:r>
+        <w:rPr>
+          <w:rFonts w:ascii="Consolas" w:hAnsi="Consolas"/>
+          <w:color w:val="D4D4D4"/>
+          <w:sz w:val="21"/>
+          <w:szCs w:val="21"/>
+          <w:lang w:val="uk-UA" w:eastAsia="uk-UA"/>
+        </w:rPr>
+        <w:t>}</w:t>
+      </w:r>
     </w:p>
     <w:sectPr>
       <w:pgSz w:w="11906" w:h="16838"/>

</xml_diff>